<commit_message>
Deploying to gh-pages from  @ e34d2d8a038fd86b863a93ff82a678be0fe4fa4f 🚀
</commit_message>
<xml_diff>
--- a/download/feuille-de-perso_wjdr.docx
+++ b/download/feuille-de-perso_wjdr.docx
@@ -1765,7 +1765,7 @@
                   <pic:spPr>
                     <a:xfrm>
                       <a:off x="0" y="0"/>
-                      <a:ext cx="4053597" cy="2740471"/>
+                      <a:ext cx="4044875" cy="2734574"/>
                     </a:xfrm>
                     <a:prstGeom prst="rect">
                       <a:avLst/>
@@ -1793,8 +1793,8 @@
       <w:tblGrid>
         <w:gridCol w:w="284"/>
         <w:gridCol w:w="1134"/>
-        <w:gridCol w:w="1843"/>
-        <w:gridCol w:w="2409"/>
+        <w:gridCol w:w="1134"/>
+        <w:gridCol w:w="3118"/>
       </w:tblGrid>
       <w:tr>
         <w:trPr>
@@ -1823,7 +1823,7 @@
         </w:tc>
         <w:tc>
           <w:tcPr>
-            <w:tcW w:w="2977" w:type="dxa"/>
+            <w:tcW w:w="2268" w:type="dxa"/>
             <w:gridSpan w:val="2"/>
             <w:tcBorders>
               <w:top w:val="nil"/>
@@ -1846,7 +1846,7 @@
         </w:tc>
         <w:tc>
           <w:tcPr>
-            <w:tcW w:w="2409" w:type="dxa"/>
+            <w:tcW w:w="3118" w:type="dxa"/>
             <w:tcBorders>
               <w:top w:val="nil"/>
               <w:left w:val="nil"/>
@@ -1893,12 +1893,13 @@
         </w:tc>
         <w:tc>
           <w:tcPr>
-            <w:tcW w:w="2977" w:type="dxa"/>
+            <w:tcW w:w="2268" w:type="dxa"/>
             <w:gridSpan w:val="2"/>
             <w:tcBorders>
               <w:top w:val="nil"/>
               <w:left w:val="nil"/>
               <w:bottom w:val="single" w:sz="4" w:space="0" w:color="auto"/>
+              <w:right w:val="nil"/>
             </w:tcBorders>
             <w:vAlign w:val="center"/>
           </w:tcPr>
@@ -1917,15 +1918,16 @@
                 <w:sz w:val="28"/>
                 <w:szCs w:val="28"/>
               </w:rPr>
-              <w:t>Origines</w:t>
-            </w:r>
-          </w:p>
-        </w:tc>
-        <w:tc>
-          <w:tcPr>
-            <w:tcW w:w="2409" w:type="dxa"/>
+              <w:t>Race</w:t>
+            </w:r>
+          </w:p>
+        </w:tc>
+        <w:tc>
+          <w:tcPr>
+            <w:tcW w:w="3118" w:type="dxa"/>
             <w:tcBorders>
               <w:top w:val="nil"/>
+              <w:left w:val="nil"/>
               <w:bottom w:val="single" w:sz="4" w:space="0" w:color="auto"/>
               <w:right w:val="nil"/>
             </w:tcBorders>
@@ -1945,7 +1947,7 @@
                 <w:sz w:val="28"/>
                 <w:szCs w:val="28"/>
               </w:rPr>
-              <w:t>Race</w:t>
+              <w:t>Sexe        Age</w:t>
             </w:r>
           </w:p>
         </w:tc>
@@ -1999,7 +2001,7 @@
                 <w:sz w:val="24"/>
                 <w:szCs w:val="20"/>
               </w:rPr>
-              <w:t>Age</w:t>
+              <w:t>Origines</w:t>
             </w:r>
           </w:p>
         </w:tc>
@@ -2022,14 +2024,6 @@
                 <w:szCs w:val="20"/>
               </w:rPr>
             </w:pPr>
-            <w:r>
-              <w:rPr>
-                <w:rFonts w:ascii="Caslon Antique" w:hAnsi="Caslon Antique" w:cs="Tahoma"/>
-                <w:sz w:val="24"/>
-                <w:szCs w:val="20"/>
-              </w:rPr>
-              <w:t>Sexe, taille, poids</w:t>
-            </w:r>
           </w:p>
         </w:tc>
       </w:tr>
@@ -4340,8 +4334,6 @@
             </w:pPr>
           </w:p>
         </w:tc>
-        <w:bookmarkStart w:id="0" w:name="_GoBack"/>
-        <w:bookmarkEnd w:id="0"/>
       </w:tr>
     </w:tbl>
     <w:p>
@@ -9425,10 +9417,138 @@
       </w:pPr>
       <w:r>
         <w:rPr>
+          <w:rFonts w:ascii="Tahoma" w:hAnsi="Tahoma" w:cs="Tahoma"/>
+          <w:noProof/>
+          <w:sz w:val="20"/>
+          <w:szCs w:val="20"/>
+          <w:lang w:eastAsia="fr-FR"/>
+        </w:rPr>
+        <w:lastRenderedPageBreak/>
+        <w:drawing>
+          <wp:anchor distT="0" distB="0" distL="114300" distR="114300" simplePos="0" relativeHeight="251681792" behindDoc="1" locked="0" layoutInCell="1" allowOverlap="1" wp14:anchorId="56F67A0A" wp14:editId="48B4C4DF">
+            <wp:simplePos x="0" y="0"/>
+            <wp:positionH relativeFrom="margin">
+              <wp:align>left</wp:align>
+            </wp:positionH>
+            <wp:positionV relativeFrom="paragraph">
+              <wp:posOffset>72034</wp:posOffset>
+            </wp:positionV>
+            <wp:extent cx="2894330" cy="1537398"/>
+            <wp:effectExtent l="0" t="0" r="1270" b="5715"/>
+            <wp:wrapNone/>
+            <wp:docPr id="6" name="Image 6"/>
+            <wp:cNvGraphicFramePr>
+              <a:graphicFrameLocks xmlns:a="http://schemas.openxmlformats.org/drawingml/2006/main" noChangeAspect="1"/>
+            </wp:cNvGraphicFramePr>
+            <a:graphic xmlns:a="http://schemas.openxmlformats.org/drawingml/2006/main">
+              <a:graphicData uri="http://schemas.openxmlformats.org/drawingml/2006/picture">
+                <pic:pic xmlns:pic="http://schemas.openxmlformats.org/drawingml/2006/picture">
+                  <pic:nvPicPr>
+                    <pic:cNvPr id="1" name=""/>
+                    <pic:cNvPicPr/>
+                  </pic:nvPicPr>
+                  <pic:blipFill>
+                    <a:blip r:embed="rId8">
+                      <a:extLst>
+                        <a:ext uri="{28A0092B-C50C-407E-A947-70E740481C1C}">
+                          <a14:useLocalDpi xmlns:a14="http://schemas.microsoft.com/office/drawing/2010/main" val="0"/>
+                        </a:ext>
+                      </a:extLst>
+                    </a:blip>
+                    <a:stretch>
+                      <a:fillRect/>
+                    </a:stretch>
+                  </pic:blipFill>
+                  <pic:spPr>
+                    <a:xfrm>
+                      <a:off x="0" y="0"/>
+                      <a:ext cx="2894330" cy="1537398"/>
+                    </a:xfrm>
+                    <a:prstGeom prst="rect">
+                      <a:avLst/>
+                    </a:prstGeom>
+                  </pic:spPr>
+                </pic:pic>
+              </a:graphicData>
+            </a:graphic>
+            <wp14:sizeRelH relativeFrom="page">
+              <wp14:pctWidth>0</wp14:pctWidth>
+            </wp14:sizeRelH>
+            <wp14:sizeRelV relativeFrom="page">
+              <wp14:pctHeight>0</wp14:pctHeight>
+            </wp14:sizeRelV>
+          </wp:anchor>
+        </w:drawing>
+      </w:r>
+      <w:r>
+        <w:rPr>
+          <w:rFonts w:ascii="Tahoma" w:hAnsi="Tahoma" w:cs="Tahoma"/>
+          <w:noProof/>
+          <w:sz w:val="20"/>
+          <w:szCs w:val="20"/>
+          <w:lang w:eastAsia="fr-FR"/>
+        </w:rPr>
+        <w:drawing>
+          <wp:anchor distT="0" distB="0" distL="114300" distR="114300" simplePos="0" relativeHeight="251685888" behindDoc="1" locked="0" layoutInCell="1" allowOverlap="1" wp14:anchorId="7A994057" wp14:editId="6446393F">
+            <wp:simplePos x="0" y="0"/>
+            <wp:positionH relativeFrom="margin">
+              <wp:align>right</wp:align>
+            </wp:positionH>
+            <wp:positionV relativeFrom="paragraph">
+              <wp:posOffset>77058</wp:posOffset>
+            </wp:positionV>
+            <wp:extent cx="3828415" cy="1522326"/>
+            <wp:effectExtent l="0" t="0" r="635" b="1905"/>
+            <wp:wrapNone/>
+            <wp:docPr id="15" name="Image 15"/>
+            <wp:cNvGraphicFramePr>
+              <a:graphicFrameLocks xmlns:a="http://schemas.openxmlformats.org/drawingml/2006/main" noChangeAspect="1"/>
+            </wp:cNvGraphicFramePr>
+            <a:graphic xmlns:a="http://schemas.openxmlformats.org/drawingml/2006/main">
+              <a:graphicData uri="http://schemas.openxmlformats.org/drawingml/2006/picture">
+                <pic:pic xmlns:pic="http://schemas.openxmlformats.org/drawingml/2006/picture">
+                  <pic:nvPicPr>
+                    <pic:cNvPr id="1" name=""/>
+                    <pic:cNvPicPr/>
+                  </pic:nvPicPr>
+                  <pic:blipFill>
+                    <a:blip r:embed="rId8">
+                      <a:extLst>
+                        <a:ext uri="{28A0092B-C50C-407E-A947-70E740481C1C}">
+                          <a14:useLocalDpi xmlns:a14="http://schemas.microsoft.com/office/drawing/2010/main" val="0"/>
+                        </a:ext>
+                      </a:extLst>
+                    </a:blip>
+                    <a:stretch>
+                      <a:fillRect/>
+                    </a:stretch>
+                  </pic:blipFill>
+                  <pic:spPr>
+                    <a:xfrm>
+                      <a:off x="0" y="0"/>
+                      <a:ext cx="3828415" cy="1522326"/>
+                    </a:xfrm>
+                    <a:prstGeom prst="rect">
+                      <a:avLst/>
+                    </a:prstGeom>
+                  </pic:spPr>
+                </pic:pic>
+              </a:graphicData>
+            </a:graphic>
+            <wp14:sizeRelH relativeFrom="page">
+              <wp14:pctWidth>0</wp14:pctWidth>
+            </wp14:sizeRelH>
+            <wp14:sizeRelV relativeFrom="page">
+              <wp14:pctHeight>0</wp14:pctHeight>
+            </wp14:sizeRelV>
+          </wp:anchor>
+        </w:drawing>
+      </w:r>
+      <w:r>
+        <w:rPr>
           <w:noProof/>
           <w:lang w:eastAsia="fr-FR"/>
         </w:rPr>
-        <w:lastRenderedPageBreak/>
         <mc:AlternateContent>
           <mc:Choice Requires="wps">
             <w:drawing>
@@ -9562,134 +9682,6 @@
           </mc:Fallback>
         </mc:AlternateContent>
       </w:r>
-      <w:r>
-        <w:rPr>
-          <w:rFonts w:ascii="Tahoma" w:hAnsi="Tahoma" w:cs="Tahoma"/>
-          <w:noProof/>
-          <w:sz w:val="20"/>
-          <w:szCs w:val="20"/>
-          <w:lang w:eastAsia="fr-FR"/>
-        </w:rPr>
-        <w:drawing>
-          <wp:anchor distT="0" distB="0" distL="114300" distR="114300" simplePos="0" relativeHeight="251685888" behindDoc="1" locked="0" layoutInCell="1" allowOverlap="1" wp14:anchorId="7A994057" wp14:editId="6446393F">
-            <wp:simplePos x="0" y="0"/>
-            <wp:positionH relativeFrom="margin">
-              <wp:align>right</wp:align>
-            </wp:positionH>
-            <wp:positionV relativeFrom="paragraph">
-              <wp:posOffset>78867</wp:posOffset>
-            </wp:positionV>
-            <wp:extent cx="3830790" cy="1331265"/>
-            <wp:effectExtent l="0" t="0" r="0" b="2540"/>
-            <wp:wrapNone/>
-            <wp:docPr id="15" name="Image 15"/>
-            <wp:cNvGraphicFramePr>
-              <a:graphicFrameLocks xmlns:a="http://schemas.openxmlformats.org/drawingml/2006/main" noChangeAspect="1"/>
-            </wp:cNvGraphicFramePr>
-            <a:graphic xmlns:a="http://schemas.openxmlformats.org/drawingml/2006/main">
-              <a:graphicData uri="http://schemas.openxmlformats.org/drawingml/2006/picture">
-                <pic:pic xmlns:pic="http://schemas.openxmlformats.org/drawingml/2006/picture">
-                  <pic:nvPicPr>
-                    <pic:cNvPr id="1" name=""/>
-                    <pic:cNvPicPr/>
-                  </pic:nvPicPr>
-                  <pic:blipFill>
-                    <a:blip r:embed="rId8">
-                      <a:extLst>
-                        <a:ext uri="{28A0092B-C50C-407E-A947-70E740481C1C}">
-                          <a14:useLocalDpi xmlns:a14="http://schemas.microsoft.com/office/drawing/2010/main" val="0"/>
-                        </a:ext>
-                      </a:extLst>
-                    </a:blip>
-                    <a:stretch>
-                      <a:fillRect/>
-                    </a:stretch>
-                  </pic:blipFill>
-                  <pic:spPr>
-                    <a:xfrm>
-                      <a:off x="0" y="0"/>
-                      <a:ext cx="3830790" cy="1331265"/>
-                    </a:xfrm>
-                    <a:prstGeom prst="rect">
-                      <a:avLst/>
-                    </a:prstGeom>
-                  </pic:spPr>
-                </pic:pic>
-              </a:graphicData>
-            </a:graphic>
-            <wp14:sizeRelH relativeFrom="page">
-              <wp14:pctWidth>0</wp14:pctWidth>
-            </wp14:sizeRelH>
-            <wp14:sizeRelV relativeFrom="page">
-              <wp14:pctHeight>0</wp14:pctHeight>
-            </wp14:sizeRelV>
-          </wp:anchor>
-        </w:drawing>
-      </w:r>
-      <w:r>
-        <w:rPr>
-          <w:rFonts w:ascii="Tahoma" w:hAnsi="Tahoma" w:cs="Tahoma"/>
-          <w:noProof/>
-          <w:sz w:val="20"/>
-          <w:szCs w:val="20"/>
-          <w:lang w:eastAsia="fr-FR"/>
-        </w:rPr>
-        <w:drawing>
-          <wp:anchor distT="0" distB="0" distL="114300" distR="114300" simplePos="0" relativeHeight="251681792" behindDoc="1" locked="0" layoutInCell="1" allowOverlap="1" wp14:anchorId="56F67A0A" wp14:editId="48B4C4DF">
-            <wp:simplePos x="0" y="0"/>
-            <wp:positionH relativeFrom="margin">
-              <wp:align>left</wp:align>
-            </wp:positionH>
-            <wp:positionV relativeFrom="paragraph">
-              <wp:posOffset>71551</wp:posOffset>
-            </wp:positionV>
-            <wp:extent cx="2896235" cy="1338681"/>
-            <wp:effectExtent l="0" t="0" r="0" b="0"/>
-            <wp:wrapNone/>
-            <wp:docPr id="6" name="Image 6"/>
-            <wp:cNvGraphicFramePr>
-              <a:graphicFrameLocks xmlns:a="http://schemas.openxmlformats.org/drawingml/2006/main" noChangeAspect="1"/>
-            </wp:cNvGraphicFramePr>
-            <a:graphic xmlns:a="http://schemas.openxmlformats.org/drawingml/2006/main">
-              <a:graphicData uri="http://schemas.openxmlformats.org/drawingml/2006/picture">
-                <pic:pic xmlns:pic="http://schemas.openxmlformats.org/drawingml/2006/picture">
-                  <pic:nvPicPr>
-                    <pic:cNvPr id="1" name=""/>
-                    <pic:cNvPicPr/>
-                  </pic:nvPicPr>
-                  <pic:blipFill>
-                    <a:blip r:embed="rId8">
-                      <a:extLst>
-                        <a:ext uri="{28A0092B-C50C-407E-A947-70E740481C1C}">
-                          <a14:useLocalDpi xmlns:a14="http://schemas.microsoft.com/office/drawing/2010/main" val="0"/>
-                        </a:ext>
-                      </a:extLst>
-                    </a:blip>
-                    <a:stretch>
-                      <a:fillRect/>
-                    </a:stretch>
-                  </pic:blipFill>
-                  <pic:spPr>
-                    <a:xfrm>
-                      <a:off x="0" y="0"/>
-                      <a:ext cx="2896235" cy="1338681"/>
-                    </a:xfrm>
-                    <a:prstGeom prst="rect">
-                      <a:avLst/>
-                    </a:prstGeom>
-                  </pic:spPr>
-                </pic:pic>
-              </a:graphicData>
-            </a:graphic>
-            <wp14:sizeRelH relativeFrom="page">
-              <wp14:pctWidth>0</wp14:pctWidth>
-            </wp14:sizeRelH>
-            <wp14:sizeRelV relativeFrom="page">
-              <wp14:pctHeight>0</wp14:pctHeight>
-            </wp14:sizeRelV>
-          </wp:anchor>
-        </w:drawing>
-      </w:r>
     </w:p>
     <w:tbl>
       <w:tblPr>
@@ -9912,29 +9904,45 @@
                 <w:sz w:val="16"/>
                 <w:szCs w:val="18"/>
               </w:rPr>
-              <w:t>Yeux :</w:t>
-            </w:r>
-          </w:p>
-        </w:tc>
-        <w:tc>
-          <w:tcPr>
-            <w:tcW w:w="1701" w:type="dxa"/>
-          </w:tcPr>
-          <w:p>
-            <w:pPr>
+              <w:t>Taille</w:t>
+            </w:r>
+            <w:r>
               <w:rPr>
                 <w:rFonts w:ascii="Bookman Old Style" w:hAnsi="Bookman Old Style"/>
                 <w:sz w:val="16"/>
                 <w:szCs w:val="18"/>
               </w:rPr>
-            </w:pPr>
+              <w:t xml:space="preserve"> </w:t>
+            </w:r>
             <w:r>
               <w:rPr>
                 <w:rFonts w:ascii="Bookman Old Style" w:hAnsi="Bookman Old Style"/>
                 <w:sz w:val="16"/>
                 <w:szCs w:val="18"/>
               </w:rPr>
-              <w:t>Main directrice :</w:t>
+              <w:t>:</w:t>
+            </w:r>
+          </w:p>
+        </w:tc>
+        <w:tc>
+          <w:tcPr>
+            <w:tcW w:w="1701" w:type="dxa"/>
+          </w:tcPr>
+          <w:p>
+            <w:pPr>
+              <w:rPr>
+                <w:rFonts w:ascii="Bookman Old Style" w:hAnsi="Bookman Old Style"/>
+                <w:sz w:val="16"/>
+                <w:szCs w:val="18"/>
+              </w:rPr>
+            </w:pPr>
+            <w:r>
+              <w:rPr>
+                <w:rFonts w:ascii="Bookman Old Style" w:hAnsi="Bookman Old Style"/>
+                <w:sz w:val="16"/>
+                <w:szCs w:val="18"/>
+              </w:rPr>
+              <w:t>Poids :</w:t>
             </w:r>
           </w:p>
         </w:tc>
@@ -9975,8 +9983,73 @@
                 <w:sz w:val="16"/>
                 <w:szCs w:val="18"/>
               </w:rPr>
+              <w:t>Yeux :</w:t>
+            </w:r>
+          </w:p>
+        </w:tc>
+        <w:tc>
+          <w:tcPr>
+            <w:tcW w:w="1701" w:type="dxa"/>
+          </w:tcPr>
+          <w:p>
+            <w:pPr>
+              <w:rPr>
+                <w:rFonts w:ascii="Bookman Old Style" w:hAnsi="Bookman Old Style"/>
+                <w:sz w:val="16"/>
+                <w:szCs w:val="18"/>
+              </w:rPr>
+            </w:pPr>
+            <w:r>
+              <w:rPr>
+                <w:rFonts w:ascii="Bookman Old Style" w:hAnsi="Bookman Old Style"/>
+                <w:sz w:val="16"/>
+                <w:szCs w:val="18"/>
+              </w:rPr>
+              <w:t>Main directrice :</w:t>
+            </w:r>
+          </w:p>
+        </w:tc>
+      </w:tr>
+      <w:tr>
+        <w:trPr>
+          <w:trHeight w:val="284"/>
+        </w:trPr>
+        <w:tc>
+          <w:tcPr>
+            <w:tcW w:w="236" w:type="dxa"/>
+          </w:tcPr>
+          <w:p>
+            <w:pPr>
+              <w:rPr>
+                <w:rFonts w:ascii="Tahoma" w:hAnsi="Tahoma" w:cs="Tahoma"/>
+                <w:sz w:val="20"/>
+                <w:szCs w:val="20"/>
+              </w:rPr>
+            </w:pPr>
+          </w:p>
+        </w:tc>
+        <w:tc>
+          <w:tcPr>
+            <w:tcW w:w="2169" w:type="dxa"/>
+          </w:tcPr>
+          <w:p>
+            <w:pPr>
+              <w:rPr>
+                <w:rFonts w:ascii="Bookman Old Style" w:hAnsi="Bookman Old Style"/>
+                <w:sz w:val="16"/>
+                <w:szCs w:val="18"/>
+              </w:rPr>
+            </w:pPr>
+            <w:r>
+              <w:rPr>
+                <w:rFonts w:ascii="Bookman Old Style" w:hAnsi="Bookman Old Style"/>
+                <w:sz w:val="16"/>
+                <w:szCs w:val="18"/>
+              </w:rPr>
               <w:t>Cheveux :</w:t>
             </w:r>
+            <w:bookmarkStart w:id="0" w:name="_GoBack"/>
+            <w:bookmarkEnd w:id="0"/>
           </w:p>
         </w:tc>
         <w:tc>
@@ -11872,8 +11945,10 @@
       <w:r>
         <w:rPr>
           <w:rFonts w:ascii="Tahoma" w:hAnsi="Tahoma" w:cs="Tahoma"/>
+          <w:noProof/>
           <w:sz w:val="20"/>
           <w:szCs w:val="20"/>
+          <w:lang w:eastAsia="fr-FR"/>
         </w:rPr>
         <mc:AlternateContent>
           <mc:Choice Requires="wps">
@@ -11995,8 +12070,10 @@
       <w:r>
         <w:rPr>
           <w:rFonts w:ascii="Tahoma" w:hAnsi="Tahoma" w:cs="Tahoma"/>
+          <w:noProof/>
           <w:sz w:val="20"/>
           <w:szCs w:val="20"/>
+          <w:lang w:eastAsia="fr-FR"/>
         </w:rPr>
         <mc:AlternateContent>
           <mc:Choice Requires="wps">
@@ -12127,8 +12204,10 @@
       <w:r>
         <w:rPr>
           <w:rFonts w:ascii="Tahoma" w:hAnsi="Tahoma" w:cs="Tahoma"/>
+          <w:noProof/>
           <w:sz w:val="20"/>
           <w:szCs w:val="20"/>
+          <w:lang w:eastAsia="fr-FR"/>
         </w:rPr>
         <w:drawing>
           <wp:anchor distT="0" distB="0" distL="114300" distR="114300" simplePos="0" relativeHeight="251697152" behindDoc="1" locked="0" layoutInCell="1" allowOverlap="1" wp14:anchorId="5EF512E6" wp14:editId="7AE2E4D5">
@@ -12189,8 +12268,10 @@
       <w:r>
         <w:rPr>
           <w:rFonts w:ascii="Tahoma" w:hAnsi="Tahoma" w:cs="Tahoma"/>
+          <w:noProof/>
           <w:sz w:val="20"/>
           <w:szCs w:val="20"/>
+          <w:lang w:eastAsia="fr-FR"/>
         </w:rPr>
         <w:drawing>
           <wp:anchor distT="0" distB="0" distL="114300" distR="114300" simplePos="0" relativeHeight="251700224" behindDoc="1" locked="0" layoutInCell="1" allowOverlap="1" wp14:anchorId="5EF512E6" wp14:editId="7AE2E4D5">
@@ -12296,8 +12377,74 @@
       <w:r>
         <w:rPr>
           <w:rFonts w:ascii="Tahoma" w:hAnsi="Tahoma" w:cs="Tahoma"/>
+          <w:noProof/>
           <w:sz w:val="20"/>
           <w:szCs w:val="20"/>
+          <w:lang w:eastAsia="fr-FR"/>
+        </w:rPr>
+        <w:drawing>
+          <wp:anchor distT="0" distB="0" distL="114300" distR="114300" simplePos="0" relativeHeight="251705344" behindDoc="1" locked="0" layoutInCell="1" allowOverlap="1" wp14:anchorId="63D2ABFE" wp14:editId="241D1E9E">
+            <wp:simplePos x="0" y="0"/>
+            <wp:positionH relativeFrom="margin">
+              <wp:align>left</wp:align>
+            </wp:positionH>
+            <wp:positionV relativeFrom="paragraph">
+              <wp:posOffset>169552</wp:posOffset>
+            </wp:positionV>
+            <wp:extent cx="6827383" cy="3753059"/>
+            <wp:effectExtent l="0" t="0" r="0" b="0"/>
+            <wp:wrapNone/>
+            <wp:docPr id="43" name="Image 43"/>
+            <wp:cNvGraphicFramePr>
+              <a:graphicFrameLocks xmlns:a="http://schemas.openxmlformats.org/drawingml/2006/main" noChangeAspect="1"/>
+            </wp:cNvGraphicFramePr>
+            <a:graphic xmlns:a="http://schemas.openxmlformats.org/drawingml/2006/main">
+              <a:graphicData uri="http://schemas.openxmlformats.org/drawingml/2006/picture">
+                <pic:pic xmlns:pic="http://schemas.openxmlformats.org/drawingml/2006/picture">
+                  <pic:nvPicPr>
+                    <pic:cNvPr id="1" name=""/>
+                    <pic:cNvPicPr/>
+                  </pic:nvPicPr>
+                  <pic:blipFill>
+                    <a:blip r:embed="rId8">
+                      <a:extLst>
+                        <a:ext uri="{28A0092B-C50C-407E-A947-70E740481C1C}">
+                          <a14:useLocalDpi xmlns:a14="http://schemas.microsoft.com/office/drawing/2010/main" val="0"/>
+                        </a:ext>
+                      </a:extLst>
+                    </a:blip>
+                    <a:stretch>
+                      <a:fillRect/>
+                    </a:stretch>
+                  </pic:blipFill>
+                  <pic:spPr>
+                    <a:xfrm>
+                      <a:off x="0" y="0"/>
+                      <a:ext cx="6827383" cy="3753059"/>
+                    </a:xfrm>
+                    <a:prstGeom prst="rect">
+                      <a:avLst/>
+                    </a:prstGeom>
+                  </pic:spPr>
+                </pic:pic>
+              </a:graphicData>
+            </a:graphic>
+            <wp14:sizeRelH relativeFrom="page">
+              <wp14:pctWidth>0</wp14:pctWidth>
+            </wp14:sizeRelH>
+            <wp14:sizeRelV relativeFrom="page">
+              <wp14:pctHeight>0</wp14:pctHeight>
+            </wp14:sizeRelV>
+          </wp:anchor>
+        </w:drawing>
+      </w:r>
+      <w:r>
+        <w:rPr>
+          <w:rFonts w:ascii="Tahoma" w:hAnsi="Tahoma" w:cs="Tahoma"/>
+          <w:noProof/>
+          <w:sz w:val="20"/>
+          <w:szCs w:val="20"/>
+          <w:lang w:eastAsia="fr-FR"/>
         </w:rPr>
         <mc:AlternateContent>
           <mc:Choice Requires="wps">
@@ -12415,70 +12562,6 @@
             </w:pict>
           </mc:Fallback>
         </mc:AlternateContent>
-      </w:r>
-      <w:r>
-        <w:rPr>
-          <w:rFonts w:ascii="Tahoma" w:hAnsi="Tahoma" w:cs="Tahoma"/>
-          <w:noProof/>
-          <w:sz w:val="20"/>
-          <w:szCs w:val="20"/>
-          <w:lang w:eastAsia="fr-FR"/>
-        </w:rPr>
-        <w:drawing>
-          <wp:anchor distT="0" distB="0" distL="114300" distR="114300" simplePos="0" relativeHeight="251705344" behindDoc="1" locked="0" layoutInCell="1" allowOverlap="1" wp14:anchorId="63D2ABFE" wp14:editId="241D1E9E">
-            <wp:simplePos x="0" y="0"/>
-            <wp:positionH relativeFrom="margin">
-              <wp:align>left</wp:align>
-            </wp:positionH>
-            <wp:positionV relativeFrom="paragraph">
-              <wp:posOffset>170444</wp:posOffset>
-            </wp:positionV>
-            <wp:extent cx="6827988" cy="3916392"/>
-            <wp:effectExtent l="0" t="0" r="0" b="8255"/>
-            <wp:wrapNone/>
-            <wp:docPr id="43" name="Image 43"/>
-            <wp:cNvGraphicFramePr>
-              <a:graphicFrameLocks xmlns:a="http://schemas.openxmlformats.org/drawingml/2006/main" noChangeAspect="1"/>
-            </wp:cNvGraphicFramePr>
-            <a:graphic xmlns:a="http://schemas.openxmlformats.org/drawingml/2006/main">
-              <a:graphicData uri="http://schemas.openxmlformats.org/drawingml/2006/picture">
-                <pic:pic xmlns:pic="http://schemas.openxmlformats.org/drawingml/2006/picture">
-                  <pic:nvPicPr>
-                    <pic:cNvPr id="1" name=""/>
-                    <pic:cNvPicPr/>
-                  </pic:nvPicPr>
-                  <pic:blipFill>
-                    <a:blip r:embed="rId8">
-                      <a:extLst>
-                        <a:ext uri="{28A0092B-C50C-407E-A947-70E740481C1C}">
-                          <a14:useLocalDpi xmlns:a14="http://schemas.microsoft.com/office/drawing/2010/main" val="0"/>
-                        </a:ext>
-                      </a:extLst>
-                    </a:blip>
-                    <a:stretch>
-                      <a:fillRect/>
-                    </a:stretch>
-                  </pic:blipFill>
-                  <pic:spPr>
-                    <a:xfrm>
-                      <a:off x="0" y="0"/>
-                      <a:ext cx="6827988" cy="3916392"/>
-                    </a:xfrm>
-                    <a:prstGeom prst="rect">
-                      <a:avLst/>
-                    </a:prstGeom>
-                  </pic:spPr>
-                </pic:pic>
-              </a:graphicData>
-            </a:graphic>
-            <wp14:sizeRelH relativeFrom="page">
-              <wp14:pctWidth>0</wp14:pctWidth>
-            </wp14:sizeRelH>
-            <wp14:sizeRelV relativeFrom="page">
-              <wp14:pctHeight>0</wp14:pctHeight>
-            </wp14:sizeRelV>
-          </wp:anchor>
-        </w:drawing>
       </w:r>
     </w:p>
     <w:p>
@@ -13389,7 +13472,7 @@
 </file>
 
 <file path=customXml/itemProps1.xml><?xml version="1.0" encoding="utf-8"?>
-<ds:datastoreItem xmlns:ds="http://schemas.openxmlformats.org/officeDocument/2006/customXml" ds:itemID="{F70C2757-0976-4CC3-823B-AACE2E4295B6}">
+<ds:datastoreItem xmlns:ds="http://schemas.openxmlformats.org/officeDocument/2006/customXml" ds:itemID="{1548FA46-D44F-4848-B223-0D81A975AD91}">
   <ds:schemaRefs>
     <ds:schemaRef ds:uri="http://schemas.openxmlformats.org/officeDocument/2006/bibliography"/>
   </ds:schemaRefs>

</xml_diff>

<commit_message>
Deploying to gh-pages from  @ c3bea0a9d716b0d78c2b2f995942ecfd93ff00f3 🚀
</commit_message>
<xml_diff>
--- a/download/feuille-de-perso_wjdr.docx
+++ b/download/feuille-de-perso_wjdr.docx
@@ -3,6 +3,72 @@
 <w:document xmlns:wpc="http://schemas.microsoft.com/office/word/2010/wordprocessingCanvas" xmlns:cx="http://schemas.microsoft.com/office/drawing/2014/chartex" xmlns:cx1="http://schemas.microsoft.com/office/drawing/2015/9/8/chartex" xmlns:mc="http://schemas.openxmlformats.org/markup-compatibility/2006" xmlns:o="urn:schemas-microsoft-com:office:office" xmlns:r="http://schemas.openxmlformats.org/officeDocument/2006/relationships" xmlns:m="http://schemas.openxmlformats.org/officeDocument/2006/math" xmlns:v="urn:schemas-microsoft-com:vml" xmlns:wp14="http://schemas.microsoft.com/office/word/2010/wordprocessingDrawing" xmlns:wp="http://schemas.openxmlformats.org/drawingml/2006/wordprocessingDrawing" xmlns:w10="urn:schemas-microsoft-com:office:word" xmlns:w="http://schemas.openxmlformats.org/wordprocessingml/2006/main" xmlns:w14="http://schemas.microsoft.com/office/word/2010/wordml" xmlns:w15="http://schemas.microsoft.com/office/word/2012/wordml" xmlns:w16se="http://schemas.microsoft.com/office/word/2015/wordml/symex" xmlns:wpg="http://schemas.microsoft.com/office/word/2010/wordprocessingGroup" xmlns:wpi="http://schemas.microsoft.com/office/word/2010/wordprocessingInk" xmlns:wne="http://schemas.microsoft.com/office/word/2006/wordml" xmlns:wps="http://schemas.microsoft.com/office/word/2010/wordprocessingShape" mc:Ignorable="w14 w15 w16se wp14">
   <w:body>
     <w:p>
+      <w:bookmarkStart w:id="0" w:name="_GoBack"/>
+      <w:bookmarkEnd w:id="0"/>
+      <w:r>
+        <w:rPr>
+          <w:rFonts w:ascii="Tahoma" w:hAnsi="Tahoma" w:cs="Tahoma"/>
+          <w:noProof/>
+          <w:sz w:val="20"/>
+          <w:szCs w:val="20"/>
+          <w:lang w:eastAsia="fr-FR"/>
+        </w:rPr>
+        <w:drawing>
+          <wp:anchor distT="0" distB="0" distL="114300" distR="114300" simplePos="0" relativeHeight="251731968" behindDoc="1" locked="0" layoutInCell="1" allowOverlap="1" wp14:anchorId="59CBF692" wp14:editId="00BF2DB6">
+            <wp:simplePos x="0" y="0"/>
+            <wp:positionH relativeFrom="margin">
+              <wp:posOffset>156790</wp:posOffset>
+            </wp:positionH>
+            <wp:positionV relativeFrom="paragraph">
+              <wp:posOffset>21618</wp:posOffset>
+            </wp:positionV>
+            <wp:extent cx="2385391" cy="372110"/>
+            <wp:effectExtent l="0" t="0" r="0" b="8890"/>
+            <wp:wrapNone/>
+            <wp:docPr id="46" name="Image 46"/>
+            <wp:cNvGraphicFramePr>
+              <a:graphicFrameLocks xmlns:a="http://schemas.openxmlformats.org/drawingml/2006/main" noChangeAspect="1"/>
+            </wp:cNvGraphicFramePr>
+            <a:graphic xmlns:a="http://schemas.openxmlformats.org/drawingml/2006/main">
+              <a:graphicData uri="http://schemas.openxmlformats.org/drawingml/2006/picture">
+                <pic:pic xmlns:pic="http://schemas.openxmlformats.org/drawingml/2006/picture">
+                  <pic:nvPicPr>
+                    <pic:cNvPr id="17" name="bandeau-titre.png"/>
+                    <pic:cNvPicPr/>
+                  </pic:nvPicPr>
+                  <pic:blipFill>
+                    <a:blip r:embed="rId5">
+                      <a:extLst>
+                        <a:ext uri="{28A0092B-C50C-407E-A947-70E740481C1C}">
+                          <a14:useLocalDpi xmlns:a14="http://schemas.microsoft.com/office/drawing/2010/main" val="0"/>
+                        </a:ext>
+                      </a:extLst>
+                    </a:blip>
+                    <a:stretch>
+                      <a:fillRect/>
+                    </a:stretch>
+                  </pic:blipFill>
+                  <pic:spPr>
+                    <a:xfrm>
+                      <a:off x="0" y="0"/>
+                      <a:ext cx="2393700" cy="373406"/>
+                    </a:xfrm>
+                    <a:prstGeom prst="rect">
+                      <a:avLst/>
+                    </a:prstGeom>
+                  </pic:spPr>
+                </pic:pic>
+              </a:graphicData>
+            </a:graphic>
+            <wp14:sizeRelH relativeFrom="page">
+              <wp14:pctWidth>0</wp14:pctWidth>
+            </wp14:sizeRelH>
+            <wp14:sizeRelV relativeFrom="page">
+              <wp14:pctHeight>0</wp14:pctHeight>
+            </wp14:sizeRelV>
+          </wp:anchor>
+        </w:drawing>
+      </w:r>
       <w:r>
         <w:rPr>
           <w:rFonts w:ascii="Tahoma" w:hAnsi="Tahoma" w:cs="Tahoma"/>
@@ -35,7 +101,7 @@
                     <pic:cNvPicPr/>
                   </pic:nvPicPr>
                   <pic:blipFill>
-                    <a:blip r:embed="rId5">
+                    <a:blip r:embed="rId6">
                       <a:extLst>
                         <a:ext uri="{28A0092B-C50C-407E-A947-70E740481C1C}">
                           <a14:useLocalDpi xmlns:a14="http://schemas.microsoft.com/office/drawing/2010/main" val="0"/>
@@ -1596,12 +1662,7 @@
                         <a:prstGeom prst="rect">
                           <a:avLst/>
                         </a:prstGeom>
-                        <a:solidFill>
-                          <a:schemeClr val="tx1">
-                            <a:lumMod val="85000"/>
-                            <a:lumOff val="15000"/>
-                          </a:schemeClr>
-                        </a:solidFill>
+                        <a:noFill/>
                         <a:ln>
                           <a:noFill/>
                         </a:ln>
@@ -1617,7 +1678,6 @@
                                 <w:szCs w:val="36"/>
                               </w:rPr>
                             </w:pPr>
-                            <w:proofErr w:type="spellStart"/>
                             <w:r>
                               <w:rPr>
                                 <w:rFonts w:ascii="Caslon Antique" w:hAnsi="Caslon Antique"/>
@@ -1625,29 +1685,8 @@
                                 <w:sz w:val="36"/>
                                 <w:szCs w:val="36"/>
                               </w:rPr>
-                              <w:t>Rognar</w:t>
+                              <w:t>Huguette Heinrich</w:t>
                             </w:r>
-                            <w:proofErr w:type="spellEnd"/>
-                            <w:r>
-                              <w:rPr>
-                                <w:rFonts w:ascii="Caslon Antique" w:hAnsi="Caslon Antique"/>
-                                <w:color w:val="FFFFFF" w:themeColor="background1"/>
-                                <w:sz w:val="36"/>
-                                <w:szCs w:val="36"/>
-                              </w:rPr>
-                              <w:t xml:space="preserve"> Von </w:t>
-                            </w:r>
-                            <w:proofErr w:type="spellStart"/>
-                            <w:r>
-                              <w:rPr>
-                                <w:rFonts w:ascii="Caslon Antique" w:hAnsi="Caslon Antique"/>
-                                <w:color w:val="FFFFFF" w:themeColor="background1"/>
-                                <w:sz w:val="36"/>
-                                <w:szCs w:val="36"/>
-                              </w:rPr>
-                              <w:t>Kroll</w:t>
-                            </w:r>
-                            <w:proofErr w:type="spellEnd"/>
                           </w:p>
                         </w:txbxContent>
                       </wps:txbx>
@@ -1668,7 +1707,7 @@
           </mc:Choice>
           <mc:Fallback>
             <w:pict>
-              <v:shape id="Zone de texte 11" o:spid="_x0000_s1027" type="#_x0000_t202" style="position:absolute;margin-left:12.55pt;margin-top:.9pt;width:177.35pt;height:31.2pt;z-index:251665408;visibility:visible;mso-wrap-style:square;mso-width-percent:0;mso-height-percent:0;mso-wrap-distance-left:9pt;mso-wrap-distance-top:0;mso-wrap-distance-right:9pt;mso-wrap-distance-bottom:0;mso-position-horizontal:absolute;mso-position-horizontal-relative:text;mso-position-vertical:absolute;mso-position-vertical-relative:text;mso-width-percent:0;mso-height-percent:0;mso-width-relative:page;mso-height-relative:page;v-text-anchor:top" o:gfxdata="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" fillcolor="#272727 [2749]" stroked="f">
+              <v:shape id="Zone de texte 11" o:spid="_x0000_s1027" type="#_x0000_t202" style="position:absolute;margin-left:12.55pt;margin-top:.9pt;width:177.35pt;height:31.2pt;z-index:251665408;visibility:visible;mso-wrap-style:square;mso-width-percent:0;mso-height-percent:0;mso-wrap-distance-left:9pt;mso-wrap-distance-top:0;mso-wrap-distance-right:9pt;mso-wrap-distance-bottom:0;mso-position-horizontal:absolute;mso-position-horizontal-relative:text;mso-position-vertical:absolute;mso-position-vertical-relative:text;mso-width-percent:0;mso-height-percent:0;mso-width-relative:page;mso-height-relative:page;v-text-anchor:top" o:gfxdata="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" filled="f" stroked="f">
                 <v:textbox>
                   <w:txbxContent>
                     <w:p>
@@ -1679,7 +1718,6 @@
                           <w:szCs w:val="36"/>
                         </w:rPr>
                       </w:pPr>
-                      <w:proofErr w:type="spellStart"/>
                       <w:r>
                         <w:rPr>
                           <w:rFonts w:ascii="Caslon Antique" w:hAnsi="Caslon Antique"/>
@@ -1687,29 +1725,8 @@
                           <w:sz w:val="36"/>
                           <w:szCs w:val="36"/>
                         </w:rPr>
-                        <w:t>Rognar</w:t>
+                        <w:t>Huguette Heinrich</w:t>
                       </w:r>
-                      <w:proofErr w:type="spellEnd"/>
-                      <w:r>
-                        <w:rPr>
-                          <w:rFonts w:ascii="Caslon Antique" w:hAnsi="Caslon Antique"/>
-                          <w:color w:val="FFFFFF" w:themeColor="background1"/>
-                          <w:sz w:val="36"/>
-                          <w:szCs w:val="36"/>
-                        </w:rPr>
-                        <w:t xml:space="preserve"> Von </w:t>
-                      </w:r>
-                      <w:proofErr w:type="spellStart"/>
-                      <w:r>
-                        <w:rPr>
-                          <w:rFonts w:ascii="Caslon Antique" w:hAnsi="Caslon Antique"/>
-                          <w:color w:val="FFFFFF" w:themeColor="background1"/>
-                          <w:sz w:val="36"/>
-                          <w:szCs w:val="36"/>
-                        </w:rPr>
-                        <w:t>Kroll</w:t>
-                      </w:r>
-                      <w:proofErr w:type="spellEnd"/>
                     </w:p>
                   </w:txbxContent>
                 </v:textbox>
@@ -1751,7 +1768,7 @@
                     <pic:cNvPicPr/>
                   </pic:nvPicPr>
                   <pic:blipFill>
-                    <a:blip r:embed="rId6">
+                    <a:blip r:embed="rId7">
                       <a:extLst>
                         <a:ext uri="{28A0092B-C50C-407E-A947-70E740481C1C}">
                           <a14:useLocalDpi xmlns:a14="http://schemas.microsoft.com/office/drawing/2010/main" val="0"/>
@@ -2177,7 +2194,7 @@
                     <pic:cNvPicPr/>
                   </pic:nvPicPr>
                   <pic:blipFill>
-                    <a:blip r:embed="rId7">
+                    <a:blip r:embed="rId8">
                       <a:extLst>
                         <a:ext uri="{28A0092B-C50C-407E-A947-70E740481C1C}">
                           <a14:useLocalDpi xmlns:a14="http://schemas.microsoft.com/office/drawing/2010/main" val="0"/>
@@ -3449,7 +3466,7 @@
                     <pic:cNvPicPr/>
                   </pic:nvPicPr>
                   <pic:blipFill>
-                    <a:blip r:embed="rId8">
+                    <a:blip r:embed="rId9">
                       <a:extLst>
                         <a:ext uri="{28A0092B-C50C-407E-A947-70E740481C1C}">
                           <a14:useLocalDpi xmlns:a14="http://schemas.microsoft.com/office/drawing/2010/main" val="0"/>
@@ -3654,7 +3671,7 @@
                           <pic:cNvPicPr/>
                         </pic:nvPicPr>
                         <pic:blipFill>
-                          <a:blip r:embed="rId8">
+                          <a:blip r:embed="rId9">
                             <a:extLst>
                               <a:ext uri="{28A0092B-C50C-407E-A947-70E740481C1C}">
                                 <a14:useLocalDpi xmlns:a14="http://schemas.microsoft.com/office/drawing/2010/main" val="0"/>
@@ -3956,7 +3973,7 @@
                           <pic:cNvPicPr/>
                         </pic:nvPicPr>
                         <pic:blipFill>
-                          <a:blip r:embed="rId8">
+                          <a:blip r:embed="rId9">
                             <a:extLst>
                               <a:ext uri="{28A0092B-C50C-407E-A947-70E740481C1C}">
                                 <a14:useLocalDpi xmlns:a14="http://schemas.microsoft.com/office/drawing/2010/main" val="0"/>
@@ -4385,7 +4402,7 @@
                     <pic:cNvPicPr/>
                   </pic:nvPicPr>
                   <pic:blipFill>
-                    <a:blip r:embed="rId8">
+                    <a:blip r:embed="rId9">
                       <a:extLst>
                         <a:ext uri="{28A0092B-C50C-407E-A947-70E740481C1C}">
                           <a14:useLocalDpi xmlns:a14="http://schemas.microsoft.com/office/drawing/2010/main" val="0"/>
@@ -7791,7 +7808,7 @@
                           <pic:cNvPicPr/>
                         </pic:nvPicPr>
                         <pic:blipFill>
-                          <a:blip r:embed="rId8">
+                          <a:blip r:embed="rId9">
                             <a:extLst>
                               <a:ext uri="{28A0092B-C50C-407E-A947-70E740481C1C}">
                                 <a14:useLocalDpi xmlns:a14="http://schemas.microsoft.com/office/drawing/2010/main" val="0"/>
@@ -8439,7 +8456,7 @@
                     <pic:cNvPicPr/>
                   </pic:nvPicPr>
                   <pic:blipFill>
-                    <a:blip r:embed="rId9">
+                    <a:blip r:embed="rId10">
                       <a:extLst>
                         <a:ext uri="{28A0092B-C50C-407E-A947-70E740481C1C}">
                           <a14:useLocalDpi xmlns:a14="http://schemas.microsoft.com/office/drawing/2010/main" val="0"/>
@@ -9289,7 +9306,7 @@
                           <pic:cNvPicPr/>
                         </pic:nvPicPr>
                         <pic:blipFill>
-                          <a:blip r:embed="rId8">
+                          <a:blip r:embed="rId9">
                             <a:extLst>
                               <a:ext uri="{28A0092B-C50C-407E-A947-70E740481C1C}">
                                 <a14:useLocalDpi xmlns:a14="http://schemas.microsoft.com/office/drawing/2010/main" val="0"/>
@@ -9425,6 +9442,134 @@
         </w:rPr>
         <w:lastRenderedPageBreak/>
         <w:drawing>
+          <wp:anchor distT="0" distB="0" distL="114300" distR="114300" simplePos="0" relativeHeight="251721728" behindDoc="1" locked="0" layoutInCell="1" allowOverlap="1" wp14:anchorId="59CBF692" wp14:editId="00BF2DB6">
+            <wp:simplePos x="0" y="0"/>
+            <wp:positionH relativeFrom="margin">
+              <wp:posOffset>3178285</wp:posOffset>
+            </wp:positionH>
+            <wp:positionV relativeFrom="paragraph">
+              <wp:posOffset>21618</wp:posOffset>
+            </wp:positionV>
+            <wp:extent cx="2345635" cy="283210"/>
+            <wp:effectExtent l="0" t="0" r="0" b="2540"/>
+            <wp:wrapNone/>
+            <wp:docPr id="23" name="Image 23"/>
+            <wp:cNvGraphicFramePr>
+              <a:graphicFrameLocks xmlns:a="http://schemas.openxmlformats.org/drawingml/2006/main" noChangeAspect="1"/>
+            </wp:cNvGraphicFramePr>
+            <a:graphic xmlns:a="http://schemas.openxmlformats.org/drawingml/2006/main">
+              <a:graphicData uri="http://schemas.openxmlformats.org/drawingml/2006/picture">
+                <pic:pic xmlns:pic="http://schemas.openxmlformats.org/drawingml/2006/picture">
+                  <pic:nvPicPr>
+                    <pic:cNvPr id="17" name="bandeau-titre.png"/>
+                    <pic:cNvPicPr/>
+                  </pic:nvPicPr>
+                  <pic:blipFill>
+                    <a:blip r:embed="rId5">
+                      <a:extLst>
+                        <a:ext uri="{28A0092B-C50C-407E-A947-70E740481C1C}">
+                          <a14:useLocalDpi xmlns:a14="http://schemas.microsoft.com/office/drawing/2010/main" val="0"/>
+                        </a:ext>
+                      </a:extLst>
+                    </a:blip>
+                    <a:stretch>
+                      <a:fillRect/>
+                    </a:stretch>
+                  </pic:blipFill>
+                  <pic:spPr>
+                    <a:xfrm>
+                      <a:off x="0" y="0"/>
+                      <a:ext cx="2356478" cy="284519"/>
+                    </a:xfrm>
+                    <a:prstGeom prst="rect">
+                      <a:avLst/>
+                    </a:prstGeom>
+                  </pic:spPr>
+                </pic:pic>
+              </a:graphicData>
+            </a:graphic>
+            <wp14:sizeRelH relativeFrom="page">
+              <wp14:pctWidth>0</wp14:pctWidth>
+            </wp14:sizeRelH>
+            <wp14:sizeRelV relativeFrom="page">
+              <wp14:pctHeight>0</wp14:pctHeight>
+            </wp14:sizeRelV>
+          </wp:anchor>
+        </w:drawing>
+      </w:r>
+      <w:r>
+        <w:rPr>
+          <w:rFonts w:ascii="Tahoma" w:hAnsi="Tahoma" w:cs="Tahoma"/>
+          <w:noProof/>
+          <w:sz w:val="20"/>
+          <w:szCs w:val="20"/>
+          <w:lang w:eastAsia="fr-FR"/>
+        </w:rPr>
+        <w:drawing>
+          <wp:anchor distT="0" distB="0" distL="114300" distR="114300" simplePos="0" relativeHeight="251719680" behindDoc="1" locked="0" layoutInCell="1" allowOverlap="1">
+            <wp:simplePos x="0" y="0"/>
+            <wp:positionH relativeFrom="margin">
+              <wp:posOffset>127221</wp:posOffset>
+            </wp:positionH>
+            <wp:positionV relativeFrom="paragraph">
+              <wp:posOffset>21949</wp:posOffset>
+            </wp:positionV>
+            <wp:extent cx="2011680" cy="283514"/>
+            <wp:effectExtent l="0" t="0" r="0" b="2540"/>
+            <wp:wrapNone/>
+            <wp:docPr id="17" name="Image 17"/>
+            <wp:cNvGraphicFramePr>
+              <a:graphicFrameLocks xmlns:a="http://schemas.openxmlformats.org/drawingml/2006/main" noChangeAspect="1"/>
+            </wp:cNvGraphicFramePr>
+            <a:graphic xmlns:a="http://schemas.openxmlformats.org/drawingml/2006/main">
+              <a:graphicData uri="http://schemas.openxmlformats.org/drawingml/2006/picture">
+                <pic:pic xmlns:pic="http://schemas.openxmlformats.org/drawingml/2006/picture">
+                  <pic:nvPicPr>
+                    <pic:cNvPr id="17" name="bandeau-titre.png"/>
+                    <pic:cNvPicPr/>
+                  </pic:nvPicPr>
+                  <pic:blipFill>
+                    <a:blip r:embed="rId5">
+                      <a:extLst>
+                        <a:ext uri="{28A0092B-C50C-407E-A947-70E740481C1C}">
+                          <a14:useLocalDpi xmlns:a14="http://schemas.microsoft.com/office/drawing/2010/main" val="0"/>
+                        </a:ext>
+                      </a:extLst>
+                    </a:blip>
+                    <a:stretch>
+                      <a:fillRect/>
+                    </a:stretch>
+                  </pic:blipFill>
+                  <pic:spPr>
+                    <a:xfrm>
+                      <a:off x="0" y="0"/>
+                      <a:ext cx="2011680" cy="283514"/>
+                    </a:xfrm>
+                    <a:prstGeom prst="rect">
+                      <a:avLst/>
+                    </a:prstGeom>
+                  </pic:spPr>
+                </pic:pic>
+              </a:graphicData>
+            </a:graphic>
+            <wp14:sizeRelH relativeFrom="page">
+              <wp14:pctWidth>0</wp14:pctWidth>
+            </wp14:sizeRelH>
+            <wp14:sizeRelV relativeFrom="page">
+              <wp14:pctHeight>0</wp14:pctHeight>
+            </wp14:sizeRelV>
+          </wp:anchor>
+        </w:drawing>
+      </w:r>
+      <w:r>
+        <w:rPr>
+          <w:rFonts w:ascii="Tahoma" w:hAnsi="Tahoma" w:cs="Tahoma"/>
+          <w:noProof/>
+          <w:sz w:val="20"/>
+          <w:szCs w:val="20"/>
+          <w:lang w:eastAsia="fr-FR"/>
+        </w:rPr>
+        <w:drawing>
           <wp:anchor distT="0" distB="0" distL="114300" distR="114300" simplePos="0" relativeHeight="251681792" behindDoc="1" locked="0" layoutInCell="1" allowOverlap="1" wp14:anchorId="56F67A0A" wp14:editId="48B4C4DF">
             <wp:simplePos x="0" y="0"/>
             <wp:positionH relativeFrom="margin">
@@ -9448,7 +9593,7 @@
                     <pic:cNvPicPr/>
                   </pic:nvPicPr>
                   <pic:blipFill>
-                    <a:blip r:embed="rId8">
+                    <a:blip r:embed="rId9">
                       <a:extLst>
                         <a:ext uri="{28A0092B-C50C-407E-A947-70E740481C1C}">
                           <a14:useLocalDpi xmlns:a14="http://schemas.microsoft.com/office/drawing/2010/main" val="0"/>
@@ -9512,7 +9657,7 @@
                     <pic:cNvPicPr/>
                   </pic:nvPicPr>
                   <pic:blipFill>
-                    <a:blip r:embed="rId8">
+                    <a:blip r:embed="rId9">
                       <a:extLst>
                         <a:ext uri="{28A0092B-C50C-407E-A947-70E740481C1C}">
                           <a14:useLocalDpi xmlns:a14="http://schemas.microsoft.com/office/drawing/2010/main" val="0"/>
@@ -9581,24 +9726,11 @@
                         <a:prstGeom prst="rect">
                           <a:avLst/>
                         </a:prstGeom>
-                        <a:solidFill>
-                          <a:srgbClr val="333333"/>
-                        </a:solidFill>
+                        <a:noFill/>
                         <a:ln>
                           <a:noFill/>
                         </a:ln>
-                        <a:extLst>
-                          <a:ext uri="{91240B29-F687-4F45-9708-019B960494DF}">
-                            <a14:hiddenLine xmlns:a14="http://schemas.microsoft.com/office/drawing/2010/main" w="9525">
-                              <a:solidFill>
-                                <a:srgbClr val="000000"/>
-                              </a:solidFill>
-                              <a:miter lim="800000"/>
-                              <a:headEnd/>
-                              <a:tailEnd/>
-                            </a14:hiddenLine>
-                          </a:ext>
-                        </a:extLst>
+                        <a:extLst/>
                       </wps:spPr>
                       <wps:txbx>
                         <w:txbxContent>
@@ -9606,6 +9738,7 @@
                             <w:pPr>
                               <w:rPr>
                                 <w:rFonts w:ascii="Caslon Antique" w:hAnsi="Caslon Antique"/>
+                                <w:color w:val="FFFFFF" w:themeColor="background1"/>
                                 <w:sz w:val="28"/>
                                 <w:szCs w:val="36"/>
                               </w:rPr>
@@ -9613,6 +9746,7 @@
                             <w:r>
                               <w:rPr>
                                 <w:rFonts w:ascii="Caslon Antique" w:hAnsi="Caslon Antique"/>
+                                <w:color w:val="FFFFFF" w:themeColor="background1"/>
                                 <w:sz w:val="28"/>
                                 <w:szCs w:val="36"/>
                               </w:rPr>
@@ -9621,6 +9755,7 @@
                             <w:r>
                               <w:rPr>
                                 <w:rFonts w:ascii="Caslon Antique" w:hAnsi="Caslon Antique"/>
+                                <w:color w:val="FFFFFF" w:themeColor="background1"/>
                                 <w:sz w:val="28"/>
                                 <w:szCs w:val="36"/>
                               </w:rPr>
@@ -9646,13 +9781,14 @@
           </mc:Choice>
           <mc:Fallback>
             <w:pict>
-              <v:shape w14:anchorId="6742016A" id="Zone de texte 16" o:spid="_x0000_s1042" type="#_x0000_t202" style="position:absolute;margin-left:248.7pt;margin-top:.45pt;width:134.2pt;height:25.3pt;z-index:251687936;visibility:visible;mso-wrap-style:square;mso-width-percent:0;mso-height-percent:0;mso-wrap-distance-left:9pt;mso-wrap-distance-top:0;mso-wrap-distance-right:9pt;mso-wrap-distance-bottom:0;mso-position-horizontal:absolute;mso-position-horizontal-relative:margin;mso-position-vertical:absolute;mso-position-vertical-relative:text;mso-width-percent:0;mso-height-percent:0;mso-width-relative:page;mso-height-relative:page;v-text-anchor:top" o:gfxdata="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" fillcolor="#333" stroked="f">
+              <v:shape w14:anchorId="6742016A" id="Zone de texte 16" o:spid="_x0000_s1042" type="#_x0000_t202" style="position:absolute;margin-left:248.7pt;margin-top:.45pt;width:134.2pt;height:25.3pt;z-index:251687936;visibility:visible;mso-wrap-style:square;mso-width-percent:0;mso-height-percent:0;mso-wrap-distance-left:9pt;mso-wrap-distance-top:0;mso-wrap-distance-right:9pt;mso-wrap-distance-bottom:0;mso-position-horizontal:absolute;mso-position-horizontal-relative:margin;mso-position-vertical:absolute;mso-position-vertical-relative:text;mso-width-percent:0;mso-height-percent:0;mso-width-relative:page;mso-height-relative:page;v-text-anchor:top" o:gfxdata="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" filled="f" stroked="f">
                 <v:textbox>
                   <w:txbxContent>
                     <w:p>
                       <w:pPr>
                         <w:rPr>
                           <w:rFonts w:ascii="Caslon Antique" w:hAnsi="Caslon Antique"/>
+                          <w:color w:val="FFFFFF" w:themeColor="background1"/>
                           <w:sz w:val="28"/>
                           <w:szCs w:val="36"/>
                         </w:rPr>
@@ -9660,6 +9796,7 @@
                       <w:r>
                         <w:rPr>
                           <w:rFonts w:ascii="Caslon Antique" w:hAnsi="Caslon Antique"/>
+                          <w:color w:val="FFFFFF" w:themeColor="background1"/>
                           <w:sz w:val="28"/>
                           <w:szCs w:val="36"/>
                         </w:rPr>
@@ -9668,6 +9805,7 @@
                       <w:r>
                         <w:rPr>
                           <w:rFonts w:ascii="Caslon Antique" w:hAnsi="Caslon Antique"/>
+                          <w:color w:val="FFFFFF" w:themeColor="background1"/>
                           <w:sz w:val="28"/>
                           <w:szCs w:val="36"/>
                         </w:rPr>
@@ -9746,7 +9884,7 @@
                         <wp:posOffset>-266065</wp:posOffset>
                       </wp:positionV>
                       <wp:extent cx="1382573" cy="321869"/>
-                      <wp:effectExtent l="0" t="0" r="8255" b="2540"/>
+                      <wp:effectExtent l="0" t="0" r="0" b="2540"/>
                       <wp:wrapNone/>
                       <wp:docPr id="13" name="Zone de texte 13"/>
                       <wp:cNvGraphicFramePr>
@@ -9766,24 +9904,11 @@
                               <a:prstGeom prst="rect">
                                 <a:avLst/>
                               </a:prstGeom>
-                              <a:solidFill>
-                                <a:srgbClr val="333333"/>
-                              </a:solidFill>
+                              <a:noFill/>
                               <a:ln>
                                 <a:noFill/>
                               </a:ln>
-                              <a:extLst>
-                                <a:ext uri="{91240B29-F687-4F45-9708-019B960494DF}">
-                                  <a14:hiddenLine xmlns:a14="http://schemas.microsoft.com/office/drawing/2010/main" w="9525">
-                                    <a:solidFill>
-                                      <a:srgbClr val="000000"/>
-                                    </a:solidFill>
-                                    <a:miter lim="800000"/>
-                                    <a:headEnd/>
-                                    <a:tailEnd/>
-                                  </a14:hiddenLine>
-                                </a:ext>
-                              </a:extLst>
+                              <a:extLst/>
                             </wps:spPr>
                             <wps:txbx>
                               <w:txbxContent>
@@ -9791,6 +9916,7 @@
                                   <w:pPr>
                                     <w:rPr>
                                       <w:rFonts w:ascii="Caslon Antique" w:hAnsi="Caslon Antique"/>
+                                      <w:color w:val="FFFFFF" w:themeColor="background1"/>
                                       <w:sz w:val="28"/>
                                       <w:szCs w:val="36"/>
                                     </w:rPr>
@@ -9798,6 +9924,7 @@
                                   <w:r>
                                     <w:rPr>
                                       <w:rFonts w:ascii="Caslon Antique" w:hAnsi="Caslon Antique"/>
+                                      <w:color w:val="FFFFFF" w:themeColor="background1"/>
                                       <w:sz w:val="28"/>
                                       <w:szCs w:val="36"/>
                                     </w:rPr>
@@ -9823,13 +9950,14 @@
                 </mc:Choice>
                 <mc:Fallback>
                   <w:pict>
-                    <v:shape w14:anchorId="0E27870A" id="Zone de texte 13" o:spid="_x0000_s1043" type="#_x0000_t202" style="position:absolute;margin-left:-7.15pt;margin-top:-20.95pt;width:108.85pt;height:25.35pt;z-index:251683840;visibility:visible;mso-wrap-style:square;mso-width-percent:0;mso-height-percent:0;mso-wrap-distance-left:9pt;mso-wrap-distance-top:0;mso-wrap-distance-right:9pt;mso-wrap-distance-bottom:0;mso-position-horizontal:absolute;mso-position-horizontal-relative:margin;mso-position-vertical:absolute;mso-position-vertical-relative:text;mso-width-percent:0;mso-height-percent:0;mso-width-relative:page;mso-height-relative:page;v-text-anchor:top" o:gfxdata="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" fillcolor="#333" stroked="f">
+                    <v:shape w14:anchorId="0E27870A" id="Zone de texte 13" o:spid="_x0000_s1043" type="#_x0000_t202" style="position:absolute;margin-left:-7.15pt;margin-top:-20.95pt;width:108.85pt;height:25.35pt;z-index:251683840;visibility:visible;mso-wrap-style:square;mso-width-percent:0;mso-height-percent:0;mso-wrap-distance-left:9pt;mso-wrap-distance-top:0;mso-wrap-distance-right:9pt;mso-wrap-distance-bottom:0;mso-position-horizontal:absolute;mso-position-horizontal-relative:margin;mso-position-vertical:absolute;mso-position-vertical-relative:text;mso-width-percent:0;mso-height-percent:0;mso-width-relative:page;mso-height-relative:page;v-text-anchor:top" o:gfxdata="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" filled="f" stroked="f">
                       <v:textbox>
                         <w:txbxContent>
                           <w:p>
                             <w:pPr>
                               <w:rPr>
                                 <w:rFonts w:ascii="Caslon Antique" w:hAnsi="Caslon Antique"/>
+                                <w:color w:val="FFFFFF" w:themeColor="background1"/>
                                 <w:sz w:val="28"/>
                                 <w:szCs w:val="36"/>
                               </w:rPr>
@@ -9837,6 +9965,7 @@
                             <w:r>
                               <w:rPr>
                                 <w:rFonts w:ascii="Caslon Antique" w:hAnsi="Caslon Antique"/>
+                                <w:color w:val="FFFFFF" w:themeColor="background1"/>
                                 <w:sz w:val="28"/>
                                 <w:szCs w:val="36"/>
                               </w:rPr>
@@ -9904,23 +10033,7 @@
                 <w:sz w:val="16"/>
                 <w:szCs w:val="18"/>
               </w:rPr>
-              <w:t>Taille</w:t>
-            </w:r>
-            <w:r>
-              <w:rPr>
-                <w:rFonts w:ascii="Bookman Old Style" w:hAnsi="Bookman Old Style"/>
-                <w:sz w:val="16"/>
-                <w:szCs w:val="18"/>
-              </w:rPr>
-              <w:t xml:space="preserve"> </w:t>
-            </w:r>
-            <w:r>
-              <w:rPr>
-                <w:rFonts w:ascii="Bookman Old Style" w:hAnsi="Bookman Old Style"/>
-                <w:sz w:val="16"/>
-                <w:szCs w:val="18"/>
-              </w:rPr>
-              <w:t>:</w:t>
+              <w:t>Taille :</w:t>
             </w:r>
           </w:p>
         </w:tc>
@@ -10048,8 +10161,6 @@
               </w:rPr>
               <w:t>Cheveux :</w:t>
             </w:r>
-            <w:bookmarkStart w:id="0" w:name="_GoBack"/>
-            <w:bookmarkEnd w:id="0"/>
           </w:p>
         </w:tc>
         <w:tc>
@@ -10249,6 +10360,70 @@
           <w:szCs w:val="20"/>
         </w:rPr>
       </w:pPr>
+      <w:r>
+        <w:rPr>
+          <w:rFonts w:ascii="Tahoma" w:hAnsi="Tahoma" w:cs="Tahoma"/>
+          <w:noProof/>
+          <w:sz w:val="20"/>
+          <w:szCs w:val="20"/>
+          <w:lang w:eastAsia="fr-FR"/>
+        </w:rPr>
+        <w:drawing>
+          <wp:anchor distT="0" distB="0" distL="114300" distR="114300" simplePos="0" relativeHeight="251723776" behindDoc="1" locked="0" layoutInCell="1" allowOverlap="1" wp14:anchorId="59CBF692" wp14:editId="00BF2DB6">
+            <wp:simplePos x="0" y="0"/>
+            <wp:positionH relativeFrom="margin">
+              <wp:posOffset>151074</wp:posOffset>
+            </wp:positionH>
+            <wp:positionV relativeFrom="paragraph">
+              <wp:posOffset>220345</wp:posOffset>
+            </wp:positionV>
+            <wp:extent cx="2011680" cy="283514"/>
+            <wp:effectExtent l="0" t="0" r="0" b="2540"/>
+            <wp:wrapNone/>
+            <wp:docPr id="34" name="Image 34"/>
+            <wp:cNvGraphicFramePr>
+              <a:graphicFrameLocks xmlns:a="http://schemas.openxmlformats.org/drawingml/2006/main" noChangeAspect="1"/>
+            </wp:cNvGraphicFramePr>
+            <a:graphic xmlns:a="http://schemas.openxmlformats.org/drawingml/2006/main">
+              <a:graphicData uri="http://schemas.openxmlformats.org/drawingml/2006/picture">
+                <pic:pic xmlns:pic="http://schemas.openxmlformats.org/drawingml/2006/picture">
+                  <pic:nvPicPr>
+                    <pic:cNvPr id="17" name="bandeau-titre.png"/>
+                    <pic:cNvPicPr/>
+                  </pic:nvPicPr>
+                  <pic:blipFill>
+                    <a:blip r:embed="rId5">
+                      <a:extLst>
+                        <a:ext uri="{28A0092B-C50C-407E-A947-70E740481C1C}">
+                          <a14:useLocalDpi xmlns:a14="http://schemas.microsoft.com/office/drawing/2010/main" val="0"/>
+                        </a:ext>
+                      </a:extLst>
+                    </a:blip>
+                    <a:stretch>
+                      <a:fillRect/>
+                    </a:stretch>
+                  </pic:blipFill>
+                  <pic:spPr>
+                    <a:xfrm>
+                      <a:off x="0" y="0"/>
+                      <a:ext cx="2011680" cy="283514"/>
+                    </a:xfrm>
+                    <a:prstGeom prst="rect">
+                      <a:avLst/>
+                    </a:prstGeom>
+                  </pic:spPr>
+                </pic:pic>
+              </a:graphicData>
+            </a:graphic>
+            <wp14:sizeRelH relativeFrom="page">
+              <wp14:pctWidth>0</wp14:pctWidth>
+            </wp14:sizeRelH>
+            <wp14:sizeRelV relativeFrom="page">
+              <wp14:pctHeight>0</wp14:pctHeight>
+            </wp14:sizeRelV>
+          </wp:anchor>
+        </w:drawing>
+      </w:r>
       <w:r>
         <w:rPr>
           <w:noProof/>
@@ -10266,7 +10441,7 @@
                   <wp:posOffset>175717</wp:posOffset>
                 </wp:positionV>
                 <wp:extent cx="1382573" cy="321869"/>
-                <wp:effectExtent l="0" t="0" r="8255" b="2540"/>
+                <wp:effectExtent l="0" t="0" r="0" b="2540"/>
                 <wp:wrapNone/>
                 <wp:docPr id="35" name="Zone de texte 35"/>
                 <wp:cNvGraphicFramePr>
@@ -10286,24 +10461,11 @@
                         <a:prstGeom prst="rect">
                           <a:avLst/>
                         </a:prstGeom>
-                        <a:solidFill>
-                          <a:srgbClr val="333333"/>
-                        </a:solidFill>
+                        <a:noFill/>
                         <a:ln>
                           <a:noFill/>
                         </a:ln>
-                        <a:extLst>
-                          <a:ext uri="{91240B29-F687-4F45-9708-019B960494DF}">
-                            <a14:hiddenLine xmlns:a14="http://schemas.microsoft.com/office/drawing/2010/main" w="9525">
-                              <a:solidFill>
-                                <a:srgbClr val="000000"/>
-                              </a:solidFill>
-                              <a:miter lim="800000"/>
-                              <a:headEnd/>
-                              <a:tailEnd/>
-                            </a14:hiddenLine>
-                          </a:ext>
-                        </a:extLst>
+                        <a:extLst/>
                       </wps:spPr>
                       <wps:txbx>
                         <w:txbxContent>
@@ -10343,7 +10505,7 @@
           </mc:Choice>
           <mc:Fallback>
             <w:pict>
-              <v:shape w14:anchorId="37EE6765" id="Zone de texte 35" o:spid="_x0000_s1044" type="#_x0000_t202" style="position:absolute;margin-left:404.35pt;margin-top:13.85pt;width:108.85pt;height:25.35pt;z-index:251695104;visibility:visible;mso-wrap-style:square;mso-width-percent:0;mso-height-percent:0;mso-wrap-distance-left:9pt;mso-wrap-distance-top:0;mso-wrap-distance-right:9pt;mso-wrap-distance-bottom:0;mso-position-horizontal:absolute;mso-position-horizontal-relative:margin;mso-position-vertical:absolute;mso-position-vertical-relative:text;mso-width-percent:0;mso-height-percent:0;mso-width-relative:page;mso-height-relative:page;v-text-anchor:top" o:gfxdata="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" fillcolor="#333" stroked="f">
+              <v:shape w14:anchorId="37EE6765" id="Zone de texte 35" o:spid="_x0000_s1044" type="#_x0000_t202" style="position:absolute;margin-left:404.35pt;margin-top:13.85pt;width:108.85pt;height:25.35pt;z-index:251695104;visibility:visible;mso-wrap-style:square;mso-width-percent:0;mso-height-percent:0;mso-wrap-distance-left:9pt;mso-wrap-distance-top:0;mso-wrap-distance-right:9pt;mso-wrap-distance-bottom:0;mso-position-horizontal:absolute;mso-position-horizontal-relative:margin;mso-position-vertical:absolute;mso-position-vertical-relative:text;mso-width-percent:0;mso-height-percent:0;mso-width-relative:page;mso-height-relative:page;v-text-anchor:top" o:gfxdata="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" filled="f" stroked="f">
                 <v:textbox>
                   <w:txbxContent>
                     <w:p>
@@ -10388,7 +10550,7 @@
                   <wp:posOffset>182296</wp:posOffset>
                 </wp:positionV>
                 <wp:extent cx="1382573" cy="321869"/>
-                <wp:effectExtent l="0" t="0" r="8255" b="2540"/>
+                <wp:effectExtent l="0" t="0" r="0" b="2540"/>
                 <wp:wrapNone/>
                 <wp:docPr id="20" name="Zone de texte 20"/>
                 <wp:cNvGraphicFramePr>
@@ -10408,24 +10570,11 @@
                         <a:prstGeom prst="rect">
                           <a:avLst/>
                         </a:prstGeom>
-                        <a:solidFill>
-                          <a:srgbClr val="333333"/>
-                        </a:solidFill>
+                        <a:noFill/>
                         <a:ln>
                           <a:noFill/>
                         </a:ln>
-                        <a:extLst>
-                          <a:ext uri="{91240B29-F687-4F45-9708-019B960494DF}">
-                            <a14:hiddenLine xmlns:a14="http://schemas.microsoft.com/office/drawing/2010/main" w="9525">
-                              <a:solidFill>
-                                <a:srgbClr val="000000"/>
-                              </a:solidFill>
-                              <a:miter lim="800000"/>
-                              <a:headEnd/>
-                              <a:tailEnd/>
-                            </a14:hiddenLine>
-                          </a:ext>
-                        </a:extLst>
+                        <a:extLst/>
                       </wps:spPr>
                       <wps:txbx>
                         <w:txbxContent>
@@ -10433,6 +10582,7 @@
                             <w:pPr>
                               <w:rPr>
                                 <w:rFonts w:ascii="Caslon Antique" w:hAnsi="Caslon Antique"/>
+                                <w:color w:val="FFFFFF" w:themeColor="background1"/>
                                 <w:sz w:val="28"/>
                                 <w:szCs w:val="36"/>
                               </w:rPr>
@@ -10440,6 +10590,7 @@
                             <w:r>
                               <w:rPr>
                                 <w:rFonts w:ascii="Caslon Antique" w:hAnsi="Caslon Antique"/>
+                                <w:color w:val="FFFFFF" w:themeColor="background1"/>
                                 <w:sz w:val="28"/>
                                 <w:szCs w:val="36"/>
                               </w:rPr>
@@ -10465,13 +10616,14 @@
           </mc:Choice>
           <mc:Fallback>
             <w:pict>
-              <v:shape w14:anchorId="682681CE" id="Zone de texte 20" o:spid="_x0000_s1045" type="#_x0000_t202" style="position:absolute;margin-left:11.5pt;margin-top:14.35pt;width:108.85pt;height:25.35pt;z-index:251692032;visibility:visible;mso-wrap-style:square;mso-width-percent:0;mso-height-percent:0;mso-wrap-distance-left:9pt;mso-wrap-distance-top:0;mso-wrap-distance-right:9pt;mso-wrap-distance-bottom:0;mso-position-horizontal:absolute;mso-position-horizontal-relative:margin;mso-position-vertical:absolute;mso-position-vertical-relative:text;mso-width-percent:0;mso-height-percent:0;mso-width-relative:page;mso-height-relative:page;v-text-anchor:top" o:gfxdata="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" fillcolor="#333" stroked="f">
+              <v:shape w14:anchorId="682681CE" id="Zone de texte 20" o:spid="_x0000_s1045" type="#_x0000_t202" style="position:absolute;margin-left:11.5pt;margin-top:14.35pt;width:108.85pt;height:25.35pt;z-index:251692032;visibility:visible;mso-wrap-style:square;mso-width-percent:0;mso-height-percent:0;mso-wrap-distance-left:9pt;mso-wrap-distance-top:0;mso-wrap-distance-right:9pt;mso-wrap-distance-bottom:0;mso-position-horizontal:absolute;mso-position-horizontal-relative:margin;mso-position-vertical:absolute;mso-position-vertical-relative:text;mso-width-percent:0;mso-height-percent:0;mso-width-relative:page;mso-height-relative:page;v-text-anchor:top" o:gfxdata="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" filled="f" stroked="f">
                 <v:textbox>
                   <w:txbxContent>
                     <w:p>
                       <w:pPr>
                         <w:rPr>
                           <w:rFonts w:ascii="Caslon Antique" w:hAnsi="Caslon Antique"/>
+                          <w:color w:val="FFFFFF" w:themeColor="background1"/>
                           <w:sz w:val="28"/>
                           <w:szCs w:val="36"/>
                         </w:rPr>
@@ -10479,6 +10631,7 @@
                       <w:r>
                         <w:rPr>
                           <w:rFonts w:ascii="Caslon Antique" w:hAnsi="Caslon Antique"/>
+                          <w:color w:val="FFFFFF" w:themeColor="background1"/>
                           <w:sz w:val="28"/>
                           <w:szCs w:val="36"/>
                         </w:rPr>
@@ -11623,7 +11776,7 @@
                     <pic:cNvPicPr/>
                   </pic:nvPicPr>
                   <pic:blipFill>
-                    <a:blip r:embed="rId8">
+                    <a:blip r:embed="rId9">
                       <a:extLst>
                         <a:ext uri="{28A0092B-C50C-407E-A947-70E740481C1C}">
                           <a14:useLocalDpi xmlns:a14="http://schemas.microsoft.com/office/drawing/2010/main" val="0"/>
@@ -11950,6 +12103,134 @@
           <w:szCs w:val="20"/>
           <w:lang w:eastAsia="fr-FR"/>
         </w:rPr>
+        <w:drawing>
+          <wp:anchor distT="0" distB="0" distL="114300" distR="114300" simplePos="0" relativeHeight="251727872" behindDoc="1" locked="0" layoutInCell="1" allowOverlap="1" wp14:anchorId="59CBF692" wp14:editId="00BF2DB6">
+            <wp:simplePos x="0" y="0"/>
+            <wp:positionH relativeFrom="margin">
+              <wp:posOffset>3671570</wp:posOffset>
+            </wp:positionH>
+            <wp:positionV relativeFrom="paragraph">
+              <wp:posOffset>237186</wp:posOffset>
+            </wp:positionV>
+            <wp:extent cx="2011680" cy="283514"/>
+            <wp:effectExtent l="0" t="0" r="0" b="2540"/>
+            <wp:wrapNone/>
+            <wp:docPr id="42" name="Image 42"/>
+            <wp:cNvGraphicFramePr>
+              <a:graphicFrameLocks xmlns:a="http://schemas.openxmlformats.org/drawingml/2006/main" noChangeAspect="1"/>
+            </wp:cNvGraphicFramePr>
+            <a:graphic xmlns:a="http://schemas.openxmlformats.org/drawingml/2006/main">
+              <a:graphicData uri="http://schemas.openxmlformats.org/drawingml/2006/picture">
+                <pic:pic xmlns:pic="http://schemas.openxmlformats.org/drawingml/2006/picture">
+                  <pic:nvPicPr>
+                    <pic:cNvPr id="17" name="bandeau-titre.png"/>
+                    <pic:cNvPicPr/>
+                  </pic:nvPicPr>
+                  <pic:blipFill>
+                    <a:blip r:embed="rId5">
+                      <a:extLst>
+                        <a:ext uri="{28A0092B-C50C-407E-A947-70E740481C1C}">
+                          <a14:useLocalDpi xmlns:a14="http://schemas.microsoft.com/office/drawing/2010/main" val="0"/>
+                        </a:ext>
+                      </a:extLst>
+                    </a:blip>
+                    <a:stretch>
+                      <a:fillRect/>
+                    </a:stretch>
+                  </pic:blipFill>
+                  <pic:spPr>
+                    <a:xfrm>
+                      <a:off x="0" y="0"/>
+                      <a:ext cx="2011680" cy="283514"/>
+                    </a:xfrm>
+                    <a:prstGeom prst="rect">
+                      <a:avLst/>
+                    </a:prstGeom>
+                  </pic:spPr>
+                </pic:pic>
+              </a:graphicData>
+            </a:graphic>
+            <wp14:sizeRelH relativeFrom="page">
+              <wp14:pctWidth>0</wp14:pctWidth>
+            </wp14:sizeRelH>
+            <wp14:sizeRelV relativeFrom="page">
+              <wp14:pctHeight>0</wp14:pctHeight>
+            </wp14:sizeRelV>
+          </wp:anchor>
+        </w:drawing>
+      </w:r>
+      <w:r>
+        <w:rPr>
+          <w:rFonts w:ascii="Tahoma" w:hAnsi="Tahoma" w:cs="Tahoma"/>
+          <w:noProof/>
+          <w:sz w:val="20"/>
+          <w:szCs w:val="20"/>
+          <w:lang w:eastAsia="fr-FR"/>
+        </w:rPr>
+        <w:drawing>
+          <wp:anchor distT="0" distB="0" distL="114300" distR="114300" simplePos="0" relativeHeight="251725824" behindDoc="1" locked="0" layoutInCell="1" allowOverlap="1" wp14:anchorId="59CBF692" wp14:editId="00BF2DB6">
+            <wp:simplePos x="0" y="0"/>
+            <wp:positionH relativeFrom="margin">
+              <wp:posOffset>190445</wp:posOffset>
+            </wp:positionH>
+            <wp:positionV relativeFrom="paragraph">
+              <wp:posOffset>229622</wp:posOffset>
+            </wp:positionV>
+            <wp:extent cx="2011680" cy="283514"/>
+            <wp:effectExtent l="0" t="0" r="0" b="2540"/>
+            <wp:wrapNone/>
+            <wp:docPr id="40" name="Image 40"/>
+            <wp:cNvGraphicFramePr>
+              <a:graphicFrameLocks xmlns:a="http://schemas.openxmlformats.org/drawingml/2006/main" noChangeAspect="1"/>
+            </wp:cNvGraphicFramePr>
+            <a:graphic xmlns:a="http://schemas.openxmlformats.org/drawingml/2006/main">
+              <a:graphicData uri="http://schemas.openxmlformats.org/drawingml/2006/picture">
+                <pic:pic xmlns:pic="http://schemas.openxmlformats.org/drawingml/2006/picture">
+                  <pic:nvPicPr>
+                    <pic:cNvPr id="17" name="bandeau-titre.png"/>
+                    <pic:cNvPicPr/>
+                  </pic:nvPicPr>
+                  <pic:blipFill>
+                    <a:blip r:embed="rId5">
+                      <a:extLst>
+                        <a:ext uri="{28A0092B-C50C-407E-A947-70E740481C1C}">
+                          <a14:useLocalDpi xmlns:a14="http://schemas.microsoft.com/office/drawing/2010/main" val="0"/>
+                        </a:ext>
+                      </a:extLst>
+                    </a:blip>
+                    <a:stretch>
+                      <a:fillRect/>
+                    </a:stretch>
+                  </pic:blipFill>
+                  <pic:spPr>
+                    <a:xfrm>
+                      <a:off x="0" y="0"/>
+                      <a:ext cx="2011680" cy="283514"/>
+                    </a:xfrm>
+                    <a:prstGeom prst="rect">
+                      <a:avLst/>
+                    </a:prstGeom>
+                  </pic:spPr>
+                </pic:pic>
+              </a:graphicData>
+            </a:graphic>
+            <wp14:sizeRelH relativeFrom="page">
+              <wp14:pctWidth>0</wp14:pctWidth>
+            </wp14:sizeRelH>
+            <wp14:sizeRelV relativeFrom="page">
+              <wp14:pctHeight>0</wp14:pctHeight>
+            </wp14:sizeRelV>
+          </wp:anchor>
+        </w:drawing>
+      </w:r>
+      <w:r>
+        <w:rPr>
+          <w:rFonts w:ascii="Tahoma" w:hAnsi="Tahoma" w:cs="Tahoma"/>
+          <w:noProof/>
+          <w:sz w:val="20"/>
+          <w:szCs w:val="20"/>
+          <w:lang w:eastAsia="fr-FR"/>
+        </w:rPr>
         <mc:AlternateContent>
           <mc:Choice Requires="wps">
             <w:drawing>
@@ -11962,7 +12243,7 @@
                   <wp:posOffset>217475</wp:posOffset>
                 </wp:positionV>
                 <wp:extent cx="1382573" cy="321869"/>
-                <wp:effectExtent l="0" t="0" r="8255" b="2540"/>
+                <wp:effectExtent l="0" t="0" r="0" b="2540"/>
                 <wp:wrapNone/>
                 <wp:docPr id="36" name="Zone de texte 36"/>
                 <wp:cNvGraphicFramePr>
@@ -11982,24 +12263,11 @@
                         <a:prstGeom prst="rect">
                           <a:avLst/>
                         </a:prstGeom>
-                        <a:solidFill>
-                          <a:srgbClr val="333333"/>
-                        </a:solidFill>
+                        <a:noFill/>
                         <a:ln>
                           <a:noFill/>
                         </a:ln>
-                        <a:extLst>
-                          <a:ext uri="{91240B29-F687-4F45-9708-019B960494DF}">
-                            <a14:hiddenLine xmlns:a14="http://schemas.microsoft.com/office/drawing/2010/main" w="9525">
-                              <a:solidFill>
-                                <a:srgbClr val="000000"/>
-                              </a:solidFill>
-                              <a:miter lim="800000"/>
-                              <a:headEnd/>
-                              <a:tailEnd/>
-                            </a14:hiddenLine>
-                          </a:ext>
-                        </a:extLst>
+                        <a:extLst/>
                       </wps:spPr>
                       <wps:txbx>
                         <w:txbxContent>
@@ -12007,6 +12275,7 @@
                             <w:pPr>
                               <w:rPr>
                                 <w:rFonts w:ascii="Caslon Antique" w:hAnsi="Caslon Antique"/>
+                                <w:color w:val="FFFFFF" w:themeColor="background1"/>
                                 <w:sz w:val="28"/>
                                 <w:szCs w:val="36"/>
                               </w:rPr>
@@ -12014,6 +12283,7 @@
                             <w:r>
                               <w:rPr>
                                 <w:rFonts w:ascii="Caslon Antique" w:hAnsi="Caslon Antique"/>
+                                <w:color w:val="FFFFFF" w:themeColor="background1"/>
                                 <w:sz w:val="28"/>
                                 <w:szCs w:val="36"/>
                               </w:rPr>
@@ -12039,13 +12309,14 @@
           </mc:Choice>
           <mc:Fallback>
             <w:pict>
-              <v:shape w14:anchorId="3DEF7E66" id="Zone de texte 36" o:spid="_x0000_s1058" type="#_x0000_t202" style="position:absolute;margin-left:289.35pt;margin-top:17.1pt;width:108.85pt;height:25.35pt;z-index:251698176;visibility:visible;mso-wrap-style:square;mso-width-percent:0;mso-height-percent:0;mso-wrap-distance-left:9pt;mso-wrap-distance-top:0;mso-wrap-distance-right:9pt;mso-wrap-distance-bottom:0;mso-position-horizontal:absolute;mso-position-horizontal-relative:margin;mso-position-vertical:absolute;mso-position-vertical-relative:text;mso-width-percent:0;mso-height-percent:0;mso-width-relative:page;mso-height-relative:page;v-text-anchor:top" o:gfxdata="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" fillcolor="#333" stroked="f">
+              <v:shape w14:anchorId="3DEF7E66" id="Zone de texte 36" o:spid="_x0000_s1058" type="#_x0000_t202" style="position:absolute;margin-left:289.35pt;margin-top:17.1pt;width:108.85pt;height:25.35pt;z-index:251698176;visibility:visible;mso-wrap-style:square;mso-width-percent:0;mso-height-percent:0;mso-wrap-distance-left:9pt;mso-wrap-distance-top:0;mso-wrap-distance-right:9pt;mso-wrap-distance-bottom:0;mso-position-horizontal:absolute;mso-position-horizontal-relative:margin;mso-position-vertical:absolute;mso-position-vertical-relative:text;mso-width-percent:0;mso-height-percent:0;mso-width-relative:page;mso-height-relative:page;v-text-anchor:top" o:gfxdata="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" filled="f" stroked="f">
                 <v:textbox>
                   <w:txbxContent>
                     <w:p>
                       <w:pPr>
                         <w:rPr>
                           <w:rFonts w:ascii="Caslon Antique" w:hAnsi="Caslon Antique"/>
+                          <w:color w:val="FFFFFF" w:themeColor="background1"/>
                           <w:sz w:val="28"/>
                           <w:szCs w:val="36"/>
                         </w:rPr>
@@ -12053,6 +12324,7 @@
                       <w:r>
                         <w:rPr>
                           <w:rFonts w:ascii="Caslon Antique" w:hAnsi="Caslon Antique"/>
+                          <w:color w:val="FFFFFF" w:themeColor="background1"/>
                           <w:sz w:val="28"/>
                           <w:szCs w:val="36"/>
                         </w:rPr>
@@ -12087,7 +12359,7 @@
                   <wp:posOffset>211201</wp:posOffset>
                 </wp:positionV>
                 <wp:extent cx="1382573" cy="321869"/>
-                <wp:effectExtent l="0" t="0" r="8255" b="2540"/>
+                <wp:effectExtent l="0" t="0" r="0" b="2540"/>
                 <wp:wrapNone/>
                 <wp:docPr id="38" name="Zone de texte 38"/>
                 <wp:cNvGraphicFramePr>
@@ -12107,24 +12379,11 @@
                         <a:prstGeom prst="rect">
                           <a:avLst/>
                         </a:prstGeom>
-                        <a:solidFill>
-                          <a:srgbClr val="333333"/>
-                        </a:solidFill>
+                        <a:noFill/>
                         <a:ln>
                           <a:noFill/>
                         </a:ln>
-                        <a:extLst>
-                          <a:ext uri="{91240B29-F687-4F45-9708-019B960494DF}">
-                            <a14:hiddenLine xmlns:a14="http://schemas.microsoft.com/office/drawing/2010/main" w="9525">
-                              <a:solidFill>
-                                <a:srgbClr val="000000"/>
-                              </a:solidFill>
-                              <a:miter lim="800000"/>
-                              <a:headEnd/>
-                              <a:tailEnd/>
-                            </a14:hiddenLine>
-                          </a:ext>
-                        </a:extLst>
+                        <a:extLst/>
                       </wps:spPr>
                       <wps:txbx>
                         <w:txbxContent>
@@ -12132,6 +12391,7 @@
                             <w:pPr>
                               <w:rPr>
                                 <w:rFonts w:ascii="Caslon Antique" w:hAnsi="Caslon Antique"/>
+                                <w:color w:val="FFFFFF" w:themeColor="background1"/>
                                 <w:sz w:val="28"/>
                                 <w:szCs w:val="36"/>
                               </w:rPr>
@@ -12139,6 +12399,7 @@
                             <w:r>
                               <w:rPr>
                                 <w:rFonts w:ascii="Caslon Antique" w:hAnsi="Caslon Antique"/>
+                                <w:color w:val="FFFFFF" w:themeColor="background1"/>
                                 <w:sz w:val="28"/>
                                 <w:szCs w:val="36"/>
                               </w:rPr>
@@ -12164,13 +12425,14 @@
           </mc:Choice>
           <mc:Fallback>
             <w:pict>
-              <v:shape w14:anchorId="3DEF7E66" id="Zone de texte 38" o:spid="_x0000_s1059" type="#_x0000_t202" style="position:absolute;margin-left:14.7pt;margin-top:16.65pt;width:108.85pt;height:25.35pt;z-index:251701248;visibility:visible;mso-wrap-style:square;mso-width-percent:0;mso-height-percent:0;mso-wrap-distance-left:9pt;mso-wrap-distance-top:0;mso-wrap-distance-right:9pt;mso-wrap-distance-bottom:0;mso-position-horizontal:absolute;mso-position-horizontal-relative:margin;mso-position-vertical:absolute;mso-position-vertical-relative:text;mso-width-percent:0;mso-height-percent:0;mso-width-relative:page;mso-height-relative:page;v-text-anchor:top" o:gfxdata="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" fillcolor="#333" stroked="f">
+              <v:shape w14:anchorId="3DEF7E66" id="Zone de texte 38" o:spid="_x0000_s1059" type="#_x0000_t202" style="position:absolute;margin-left:14.7pt;margin-top:16.65pt;width:108.85pt;height:25.35pt;z-index:251701248;visibility:visible;mso-wrap-style:square;mso-width-percent:0;mso-height-percent:0;mso-wrap-distance-left:9pt;mso-wrap-distance-top:0;mso-wrap-distance-right:9pt;mso-wrap-distance-bottom:0;mso-position-horizontal:absolute;mso-position-horizontal-relative:margin;mso-position-vertical:absolute;mso-position-vertical-relative:text;mso-width-percent:0;mso-height-percent:0;mso-width-relative:page;mso-height-relative:page;v-text-anchor:top" o:gfxdata="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" filled="f" stroked="f">
                 <v:textbox>
                   <w:txbxContent>
                     <w:p>
                       <w:pPr>
                         <w:rPr>
                           <w:rFonts w:ascii="Caslon Antique" w:hAnsi="Caslon Antique"/>
+                          <w:color w:val="FFFFFF" w:themeColor="background1"/>
                           <w:sz w:val="28"/>
                           <w:szCs w:val="36"/>
                         </w:rPr>
@@ -12178,6 +12440,7 @@
                       <w:r>
                         <w:rPr>
                           <w:rFonts w:ascii="Caslon Antique" w:hAnsi="Caslon Antique"/>
+                          <w:color w:val="FFFFFF" w:themeColor="background1"/>
                           <w:sz w:val="28"/>
                           <w:szCs w:val="36"/>
                         </w:rPr>
@@ -12233,7 +12496,7 @@
                     <pic:cNvPicPr/>
                   </pic:nvPicPr>
                   <pic:blipFill>
-                    <a:blip r:embed="rId8">
+                    <a:blip r:embed="rId9">
                       <a:extLst>
                         <a:ext uri="{28A0092B-C50C-407E-A947-70E740481C1C}">
                           <a14:useLocalDpi xmlns:a14="http://schemas.microsoft.com/office/drawing/2010/main" val="0"/>
@@ -12297,7 +12560,7 @@
                     <pic:cNvPicPr/>
                   </pic:nvPicPr>
                   <pic:blipFill>
-                    <a:blip r:embed="rId8">
+                    <a:blip r:embed="rId9">
                       <a:extLst>
                         <a:ext uri="{28A0092B-C50C-407E-A947-70E740481C1C}">
                           <a14:useLocalDpi xmlns:a14="http://schemas.microsoft.com/office/drawing/2010/main" val="0"/>
@@ -12383,6 +12646,70 @@
           <w:lang w:eastAsia="fr-FR"/>
         </w:rPr>
         <w:drawing>
+          <wp:anchor distT="0" distB="0" distL="114300" distR="114300" simplePos="0" relativeHeight="251729920" behindDoc="1" locked="0" layoutInCell="1" allowOverlap="1" wp14:anchorId="59CBF692" wp14:editId="00BF2DB6">
+            <wp:simplePos x="0" y="0"/>
+            <wp:positionH relativeFrom="margin">
+              <wp:posOffset>181306</wp:posOffset>
+            </wp:positionH>
+            <wp:positionV relativeFrom="paragraph">
+              <wp:posOffset>108585</wp:posOffset>
+            </wp:positionV>
+            <wp:extent cx="2011680" cy="283514"/>
+            <wp:effectExtent l="0" t="0" r="0" b="2540"/>
+            <wp:wrapNone/>
+            <wp:docPr id="45" name="Image 45"/>
+            <wp:cNvGraphicFramePr>
+              <a:graphicFrameLocks xmlns:a="http://schemas.openxmlformats.org/drawingml/2006/main" noChangeAspect="1"/>
+            </wp:cNvGraphicFramePr>
+            <a:graphic xmlns:a="http://schemas.openxmlformats.org/drawingml/2006/main">
+              <a:graphicData uri="http://schemas.openxmlformats.org/drawingml/2006/picture">
+                <pic:pic xmlns:pic="http://schemas.openxmlformats.org/drawingml/2006/picture">
+                  <pic:nvPicPr>
+                    <pic:cNvPr id="17" name="bandeau-titre.png"/>
+                    <pic:cNvPicPr/>
+                  </pic:nvPicPr>
+                  <pic:blipFill>
+                    <a:blip r:embed="rId5">
+                      <a:extLst>
+                        <a:ext uri="{28A0092B-C50C-407E-A947-70E740481C1C}">
+                          <a14:useLocalDpi xmlns:a14="http://schemas.microsoft.com/office/drawing/2010/main" val="0"/>
+                        </a:ext>
+                      </a:extLst>
+                    </a:blip>
+                    <a:stretch>
+                      <a:fillRect/>
+                    </a:stretch>
+                  </pic:blipFill>
+                  <pic:spPr>
+                    <a:xfrm>
+                      <a:off x="0" y="0"/>
+                      <a:ext cx="2011680" cy="283514"/>
+                    </a:xfrm>
+                    <a:prstGeom prst="rect">
+                      <a:avLst/>
+                    </a:prstGeom>
+                  </pic:spPr>
+                </pic:pic>
+              </a:graphicData>
+            </a:graphic>
+            <wp14:sizeRelH relativeFrom="page">
+              <wp14:pctWidth>0</wp14:pctWidth>
+            </wp14:sizeRelH>
+            <wp14:sizeRelV relativeFrom="page">
+              <wp14:pctHeight>0</wp14:pctHeight>
+            </wp14:sizeRelV>
+          </wp:anchor>
+        </w:drawing>
+      </w:r>
+      <w:r>
+        <w:rPr>
+          <w:rFonts w:ascii="Tahoma" w:hAnsi="Tahoma" w:cs="Tahoma"/>
+          <w:noProof/>
+          <w:sz w:val="20"/>
+          <w:szCs w:val="20"/>
+          <w:lang w:eastAsia="fr-FR"/>
+        </w:rPr>
+        <w:drawing>
           <wp:anchor distT="0" distB="0" distL="114300" distR="114300" simplePos="0" relativeHeight="251705344" behindDoc="1" locked="0" layoutInCell="1" allowOverlap="1" wp14:anchorId="63D2ABFE" wp14:editId="241D1E9E">
             <wp:simplePos x="0" y="0"/>
             <wp:positionH relativeFrom="margin">
@@ -12406,7 +12733,7 @@
                     <pic:cNvPicPr/>
                   </pic:nvPicPr>
                   <pic:blipFill>
-                    <a:blip r:embed="rId8">
+                    <a:blip r:embed="rId9">
                       <a:extLst>
                         <a:ext uri="{28A0092B-C50C-407E-A947-70E740481C1C}">
                           <a14:useLocalDpi xmlns:a14="http://schemas.microsoft.com/office/drawing/2010/main" val="0"/>
@@ -12458,7 +12785,7 @@
                   <wp:posOffset>96891</wp:posOffset>
                 </wp:positionV>
                 <wp:extent cx="1382573" cy="321869"/>
-                <wp:effectExtent l="0" t="0" r="8255" b="2540"/>
+                <wp:effectExtent l="0" t="0" r="0" b="2540"/>
                 <wp:wrapNone/>
                 <wp:docPr id="44" name="Zone de texte 44"/>
                 <wp:cNvGraphicFramePr>
@@ -12478,24 +12805,11 @@
                         <a:prstGeom prst="rect">
                           <a:avLst/>
                         </a:prstGeom>
-                        <a:solidFill>
-                          <a:srgbClr val="333333"/>
-                        </a:solidFill>
+                        <a:noFill/>
                         <a:ln>
                           <a:noFill/>
                         </a:ln>
-                        <a:extLst>
-                          <a:ext uri="{91240B29-F687-4F45-9708-019B960494DF}">
-                            <a14:hiddenLine xmlns:a14="http://schemas.microsoft.com/office/drawing/2010/main" w="9525">
-                              <a:solidFill>
-                                <a:srgbClr val="000000"/>
-                              </a:solidFill>
-                              <a:miter lim="800000"/>
-                              <a:headEnd/>
-                              <a:tailEnd/>
-                            </a14:hiddenLine>
-                          </a:ext>
-                        </a:extLst>
+                        <a:extLst/>
                       </wps:spPr>
                       <wps:txbx>
                         <w:txbxContent>
@@ -12503,6 +12817,7 @@
                             <w:pPr>
                               <w:rPr>
                                 <w:rFonts w:ascii="Caslon Antique" w:hAnsi="Caslon Antique"/>
+                                <w:color w:val="FFFFFF" w:themeColor="background1"/>
                                 <w:sz w:val="28"/>
                                 <w:szCs w:val="36"/>
                               </w:rPr>
@@ -12510,6 +12825,7 @@
                             <w:r>
                               <w:rPr>
                                 <w:rFonts w:ascii="Caslon Antique" w:hAnsi="Caslon Antique"/>
+                                <w:color w:val="FFFFFF" w:themeColor="background1"/>
                                 <w:sz w:val="28"/>
                                 <w:szCs w:val="36"/>
                               </w:rPr>
@@ -12535,13 +12851,14 @@
           </mc:Choice>
           <mc:Fallback>
             <w:pict>
-              <v:shape w14:anchorId="2175B0A1" id="Zone de texte 44" o:spid="_x0000_s1060" type="#_x0000_t202" style="position:absolute;margin-left:14.15pt;margin-top:7.65pt;width:108.85pt;height:25.35pt;z-index:251707392;visibility:visible;mso-wrap-style:square;mso-width-percent:0;mso-height-percent:0;mso-wrap-distance-left:9pt;mso-wrap-distance-top:0;mso-wrap-distance-right:9pt;mso-wrap-distance-bottom:0;mso-position-horizontal:absolute;mso-position-horizontal-relative:margin;mso-position-vertical:absolute;mso-position-vertical-relative:text;mso-width-percent:0;mso-height-percent:0;mso-width-relative:page;mso-height-relative:page;v-text-anchor:top" o:gfxdata="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" fillcolor="#333" stroked="f">
+              <v:shape w14:anchorId="2175B0A1" id="Zone de texte 44" o:spid="_x0000_s1060" type="#_x0000_t202" style="position:absolute;margin-left:14.15pt;margin-top:7.65pt;width:108.85pt;height:25.35pt;z-index:251707392;visibility:visible;mso-wrap-style:square;mso-width-percent:0;mso-height-percent:0;mso-wrap-distance-left:9pt;mso-wrap-distance-top:0;mso-wrap-distance-right:9pt;mso-wrap-distance-bottom:0;mso-position-horizontal:absolute;mso-position-horizontal-relative:margin;mso-position-vertical:absolute;mso-position-vertical-relative:text;mso-width-percent:0;mso-height-percent:0;mso-width-relative:page;mso-height-relative:page;v-text-anchor:top" o:gfxdata="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" filled="f" stroked="f">
                 <v:textbox>
                   <w:txbxContent>
                     <w:p>
                       <w:pPr>
                         <w:rPr>
                           <w:rFonts w:ascii="Caslon Antique" w:hAnsi="Caslon Antique"/>
+                          <w:color w:val="FFFFFF" w:themeColor="background1"/>
                           <w:sz w:val="28"/>
                           <w:szCs w:val="36"/>
                         </w:rPr>
@@ -12549,6 +12866,7 @@
                       <w:r>
                         <w:rPr>
                           <w:rFonts w:ascii="Caslon Antique" w:hAnsi="Caslon Antique"/>
+                          <w:color w:val="FFFFFF" w:themeColor="background1"/>
                           <w:sz w:val="28"/>
                           <w:szCs w:val="36"/>
                         </w:rPr>
@@ -13472,7 +13790,7 @@
 </file>
 
 <file path=customXml/itemProps1.xml><?xml version="1.0" encoding="utf-8"?>
-<ds:datastoreItem xmlns:ds="http://schemas.openxmlformats.org/officeDocument/2006/customXml" ds:itemID="{1548FA46-D44F-4848-B223-0D81A975AD91}">
+<ds:datastoreItem xmlns:ds="http://schemas.openxmlformats.org/officeDocument/2006/customXml" ds:itemID="{AA113CC6-0B2A-403F-962C-DDD188EC9299}">
   <ds:schemaRefs>
     <ds:schemaRef ds:uri="http://schemas.openxmlformats.org/officeDocument/2006/bibliography"/>
   </ds:schemaRefs>

</xml_diff>